<commit_message>
Software Requirements software design and system componants user interface design
</commit_message>
<xml_diff>
--- a/Software Design Document.docx
+++ b/Software Design Document.docx
@@ -1240,15 +1240,7 @@
     </w:p>
     <w:p>
       <w:r>
-        <w:t xml:space="preserve">The software created in the project is a user interface which will allows for analysis of data and a visualisation. The user interface has been created with several functions. These include search by accident type, select </w:t>
-      </w:r>
-      <w:proofErr w:type="gramStart"/>
-      <w:r>
-        <w:t>time period</w:t>
-      </w:r>
-      <w:proofErr w:type="gramEnd"/>
-      <w:r>
-        <w:t>, sort by speed zones, average number of accidents per hour</w:t>
+        <w:t>The software created in the project is a user interface which will allows for analysis of data and a visualisation. The user interface has been created with several functions. These include search by accident type, select time period, sort by speed zones, average number of accidents per hour</w:t>
       </w:r>
       <w:r>
         <w:t xml:space="preserve"> and the effect of alcohol based on accident type. The tool will be coded in python with the use of the Pandas library and wxForm Builder. The data set that will be used is the </w:t>
@@ -1359,32 +1351,18 @@
         <w:rPr>
           <w:color w:val="FF0000"/>
         </w:rPr>
-        <w:t xml:space="preserve"> to be able to do? This should all be from the end </w:t>
-      </w:r>
-      <w:proofErr w:type="gramStart"/>
+        <w:t xml:space="preserve"> to be able to do? This should all be from the end users perspective. </w:t>
+      </w:r>
       <w:r>
         <w:rPr>
           <w:color w:val="FF0000"/>
         </w:rPr>
-        <w:t>users</w:t>
-      </w:r>
-      <w:proofErr w:type="gramEnd"/>
+        <w:t>Can be a combination of narrative text and listing of needs.</w:t>
+      </w:r>
       <w:r>
         <w:rPr>
           <w:color w:val="FF0000"/>
         </w:rPr>
-        <w:t xml:space="preserve"> perspective. </w:t>
-      </w:r>
-      <w:r>
-        <w:rPr>
-          <w:color w:val="FF0000"/>
-        </w:rPr>
-        <w:t>Can be a combination of narrative text and listing of needs.</w:t>
-      </w:r>
-      <w:r>
-        <w:rPr>
-          <w:color w:val="FF0000"/>
-        </w:rPr>
         <w:t xml:space="preserve"> </w:t>
       </w:r>
     </w:p>
@@ -1395,15 +1373,7 @@
     </w:p>
     <w:p>
       <w:r>
-        <w:t xml:space="preserve">The users should be able to select </w:t>
-      </w:r>
-      <w:proofErr w:type="gramStart"/>
-      <w:r>
-        <w:t>a period of time</w:t>
-      </w:r>
-      <w:proofErr w:type="gramEnd"/>
-      <w:r>
-        <w:t xml:space="preserve"> and display information from that time period. The information that should be displayed includes the following:</w:t>
+        <w:t>The users should be able to select a period of time and display information from that time period. The information that should be displayed includes the following:</w:t>
       </w:r>
     </w:p>
     <w:p>
@@ -1438,14 +1408,12 @@
       <w:r>
         <w:t xml:space="preserve">at </w:t>
       </w:r>
-      <w:proofErr w:type="gramStart"/>
       <w:r>
         <w:t>period</w:t>
       </w:r>
       <w:r>
         <w:t xml:space="preserve"> of time</w:t>
       </w:r>
-      <w:proofErr w:type="gramEnd"/>
       <w:r>
         <w:t>.</w:t>
       </w:r>
@@ -1462,13 +1430,8 @@
         <w:t xml:space="preserve">The UI should produce a chart to show </w:t>
       </w:r>
       <w:r>
-        <w:t xml:space="preserve">the average number of accidents per hour, for each hour of the </w:t>
-      </w:r>
-      <w:proofErr w:type="gramStart"/>
-      <w:r>
-        <w:t>day</w:t>
-      </w:r>
-      <w:proofErr w:type="gramEnd"/>
+        <w:t>the average number of accidents per hour, for each hour of the day</w:t>
+      </w:r>
     </w:p>
     <w:p>
       <w:pPr>
@@ -1479,15 +1442,7 @@
         </w:numPr>
       </w:pPr>
       <w:r>
-        <w:t xml:space="preserve">Within the period of </w:t>
-      </w:r>
-      <w:proofErr w:type="gramStart"/>
-      <w:r>
-        <w:t>time</w:t>
-      </w:r>
-      <w:proofErr w:type="gramEnd"/>
-      <w:r>
-        <w:t xml:space="preserve"> it should be able to retrieve information on accidents by searching for key words such as pedestrian (user enters key words)</w:t>
+        <w:t>Within the period of time it should be able to retrieve information on accidents by searching for key words such as pedestrian (user enters key words)</w:t>
       </w:r>
     </w:p>
     <w:p>
@@ -1499,13 +1454,8 @@
         </w:numPr>
       </w:pPr>
       <w:r>
-        <w:t xml:space="preserve">The UI should allow the users to analysis the impact of alcohol in accidents by showing trends over time or accident types involving </w:t>
-      </w:r>
-      <w:proofErr w:type="gramStart"/>
-      <w:r>
-        <w:t>alcohol</w:t>
-      </w:r>
-      <w:proofErr w:type="gramEnd"/>
+        <w:t>The UI should allow the users to analysis the impact of alcohol in accidents by showing trends over time or accident types involving alcohol</w:t>
+      </w:r>
     </w:p>
     <w:p>
       <w:pPr>
@@ -1516,28 +1466,24 @@
         </w:numPr>
       </w:pPr>
       <w:r>
-        <w:t xml:space="preserve">The user should be able to use the UI and be able to see the </w:t>
-      </w:r>
-      <w:proofErr w:type="gramStart"/>
-      <w:r>
-        <w:t>amount</w:t>
-      </w:r>
-      <w:proofErr w:type="gramEnd"/>
-      <w:r>
-        <w:t xml:space="preserve"> of accidents per speed zones in order to see the effect these zones have on total accidents </w:t>
-      </w:r>
-    </w:p>
-    <w:p>
-      <w:r>
-        <w:t xml:space="preserve">The users should have a menu to select the </w:t>
-      </w:r>
-      <w:proofErr w:type="gramStart"/>
-      <w:r>
-        <w:t>time period</w:t>
-      </w:r>
-      <w:proofErr w:type="gramEnd"/>
-      <w:r>
-        <w:t xml:space="preserve"> themselves. This will be in the form of a </w:t>
+        <w:t xml:space="preserve">The user should be able to use the UI and be able to see the amount of accidents per speed zones in order to see the effect these zones have on total accidents </w:t>
+      </w:r>
+    </w:p>
+    <w:p>
+      <w:pPr>
+        <w:pStyle w:val="ListParagraph"/>
+        <w:numPr>
+          <w:ilvl w:val="0"/>
+          <w:numId w:val="8"/>
+        </w:numPr>
+      </w:pPr>
+      <w:r>
+        <w:t>Interface needs to allow the user to copy the data out of the tables and charts</w:t>
+      </w:r>
+    </w:p>
+    <w:p>
+      <w:r>
+        <w:t xml:space="preserve">The users should have a menu to select the time period themselves. This will be in the form of a </w:t>
       </w:r>
       <w:r>
         <w:t>drop-down</w:t>
@@ -1698,41 +1644,13 @@
           <w:color w:val="000000" w:themeColor="text1"/>
         </w:rPr>
         <w:lastRenderedPageBreak/>
-        <w:t xml:space="preserve">So </w:t>
-      </w:r>
-      <w:proofErr w:type="gramStart"/>
+        <w:t>So basically everything the computer need to be able to do</w:t>
+      </w:r>
       <w:r>
         <w:rPr>
           <w:color w:val="000000" w:themeColor="text1"/>
         </w:rPr>
-        <w:t>basically</w:t>
-      </w:r>
-      <w:proofErr w:type="gramEnd"/>
-      <w:r>
-        <w:rPr>
-          <w:color w:val="000000" w:themeColor="text1"/>
-        </w:rPr>
-        <w:t xml:space="preserve"> everything the computer need to be able to do</w:t>
-      </w:r>
-      <w:r>
-        <w:rPr>
-          <w:color w:val="000000" w:themeColor="text1"/>
-        </w:rPr>
-        <w:t xml:space="preserve">. </w:t>
-      </w:r>
-      <w:proofErr w:type="spellStart"/>
-      <w:r>
-        <w:rPr>
-          <w:color w:val="000000" w:themeColor="text1"/>
-        </w:rPr>
-        <w:t>Ie</w:t>
-      </w:r>
-      <w:proofErr w:type="spellEnd"/>
-      <w:r>
-        <w:rPr>
-          <w:color w:val="000000" w:themeColor="text1"/>
-        </w:rPr>
-        <w:t xml:space="preserve"> login, access the data and more. </w:t>
+        <w:t xml:space="preserve">. Ie login, access the data and more. </w:t>
       </w:r>
     </w:p>
     <w:p>
@@ -1750,16 +1668,8 @@
         <w:rPr>
           <w:color w:val="000000" w:themeColor="text1"/>
         </w:rPr>
-        <w:t xml:space="preserve">The user interface needs to be able to access the data </w:t>
-      </w:r>
-      <w:proofErr w:type="gramStart"/>
-      <w:r>
-        <w:rPr>
-          <w:color w:val="000000" w:themeColor="text1"/>
-        </w:rPr>
-        <w:t>set</w:t>
-      </w:r>
-      <w:proofErr w:type="gramEnd"/>
+        <w:t>The user interface needs to be able to access the data set</w:t>
+      </w:r>
     </w:p>
     <w:p>
       <w:pPr>
@@ -1782,21 +1692,7 @@
         <w:rPr>
           <w:color w:val="000000" w:themeColor="text1"/>
         </w:rPr>
-        <w:t xml:space="preserve">read the data using </w:t>
-      </w:r>
-      <w:proofErr w:type="gramStart"/>
-      <w:r>
-        <w:rPr>
-          <w:color w:val="000000" w:themeColor="text1"/>
-        </w:rPr>
-        <w:t>pandas</w:t>
-      </w:r>
-      <w:proofErr w:type="gramEnd"/>
-      <w:r>
-        <w:rPr>
-          <w:color w:val="000000" w:themeColor="text1"/>
-        </w:rPr>
-        <w:t xml:space="preserve"> </w:t>
+        <w:t xml:space="preserve">read the data using pandas </w:t>
       </w:r>
     </w:p>
     <w:p>
@@ -1820,21 +1716,7 @@
         <w:rPr>
           <w:color w:val="000000" w:themeColor="text1"/>
         </w:rPr>
-        <w:t xml:space="preserve"> filter the data based on the </w:t>
-      </w:r>
-      <w:proofErr w:type="gramStart"/>
-      <w:r>
-        <w:rPr>
-          <w:color w:val="000000" w:themeColor="text1"/>
-        </w:rPr>
-        <w:t>year</w:t>
-      </w:r>
-      <w:proofErr w:type="gramEnd"/>
-      <w:r>
-        <w:rPr>
-          <w:color w:val="000000" w:themeColor="text1"/>
-        </w:rPr>
-        <w:t xml:space="preserve"> </w:t>
+        <w:t xml:space="preserve"> filter the data based on the year </w:t>
       </w:r>
     </w:p>
     <w:p>
@@ -1860,14 +1742,12 @@
         </w:rPr>
         <w:t xml:space="preserve">have a </w:t>
       </w:r>
-      <w:proofErr w:type="gramStart"/>
       <w:r>
         <w:rPr>
           <w:color w:val="000000" w:themeColor="text1"/>
         </w:rPr>
-        <w:t>drop down</w:t>
-      </w:r>
-      <w:proofErr w:type="gramEnd"/>
+        <w:t>drop-down</w:t>
+      </w:r>
       <w:r>
         <w:rPr>
           <w:color w:val="000000" w:themeColor="text1"/>
@@ -1886,6 +1766,132 @@
           <w:color w:val="000000" w:themeColor="text1"/>
         </w:rPr>
       </w:pPr>
+      <w:r>
+        <w:rPr>
+          <w:color w:val="000000" w:themeColor="text1"/>
+        </w:rPr>
+        <w:t xml:space="preserve">The interface needs to be able to read user inputs for keywords </w:t>
+      </w:r>
+    </w:p>
+    <w:p>
+      <w:pPr>
+        <w:pStyle w:val="ListParagraph"/>
+        <w:numPr>
+          <w:ilvl w:val="0"/>
+          <w:numId w:val="9"/>
+        </w:numPr>
+        <w:rPr>
+          <w:color w:val="000000" w:themeColor="text1"/>
+        </w:rPr>
+      </w:pPr>
+      <w:r>
+        <w:rPr>
+          <w:color w:val="000000" w:themeColor="text1"/>
+        </w:rPr>
+        <w:t xml:space="preserve">The interface needs to be able to produce charts for the users </w:t>
+      </w:r>
+    </w:p>
+    <w:p>
+      <w:pPr>
+        <w:pStyle w:val="ListParagraph"/>
+        <w:numPr>
+          <w:ilvl w:val="0"/>
+          <w:numId w:val="9"/>
+        </w:numPr>
+        <w:rPr>
+          <w:color w:val="000000" w:themeColor="text1"/>
+        </w:rPr>
+      </w:pPr>
+      <w:r>
+        <w:rPr>
+          <w:color w:val="000000" w:themeColor="text1"/>
+        </w:rPr>
+        <w:t xml:space="preserve">The interface needs to be able to produce tables </w:t>
+      </w:r>
+    </w:p>
+    <w:p>
+      <w:pPr>
+        <w:pStyle w:val="ListParagraph"/>
+        <w:numPr>
+          <w:ilvl w:val="0"/>
+          <w:numId w:val="9"/>
+        </w:numPr>
+        <w:rPr>
+          <w:color w:val="000000" w:themeColor="text1"/>
+        </w:rPr>
+      </w:pPr>
+      <w:r>
+        <w:rPr>
+          <w:color w:val="000000" w:themeColor="text1"/>
+        </w:rPr>
+        <w:t xml:space="preserve">The interface needs to be able to calculate the percentage of </w:t>
+      </w:r>
+      <w:r>
+        <w:rPr>
+          <w:color w:val="000000" w:themeColor="text1"/>
+        </w:rPr>
+        <w:t>alcohol involvement</w:t>
+      </w:r>
+      <w:r>
+        <w:rPr>
+          <w:color w:val="000000" w:themeColor="text1"/>
+        </w:rPr>
+        <w:t xml:space="preserve"> per type </w:t>
+      </w:r>
+      <w:r>
+        <w:rPr>
+          <w:color w:val="000000" w:themeColor="text1"/>
+        </w:rPr>
+        <w:t>of accident</w:t>
+      </w:r>
+    </w:p>
+    <w:p>
+      <w:pPr>
+        <w:pStyle w:val="ListParagraph"/>
+        <w:numPr>
+          <w:ilvl w:val="0"/>
+          <w:numId w:val="9"/>
+        </w:numPr>
+        <w:rPr>
+          <w:color w:val="000000" w:themeColor="text1"/>
+        </w:rPr>
+      </w:pPr>
+      <w:r>
+        <w:rPr>
+          <w:color w:val="000000" w:themeColor="text1"/>
+        </w:rPr>
+        <w:t xml:space="preserve">The interface needs to allow the users to return to the starting page </w:t>
+      </w:r>
+    </w:p>
+    <w:p>
+      <w:pPr>
+        <w:pStyle w:val="ListParagraph"/>
+        <w:numPr>
+          <w:ilvl w:val="0"/>
+          <w:numId w:val="9"/>
+        </w:numPr>
+        <w:rPr>
+          <w:color w:val="000000" w:themeColor="text1"/>
+        </w:rPr>
+      </w:pPr>
+      <w:r>
+        <w:rPr>
+          <w:color w:val="000000" w:themeColor="text1"/>
+        </w:rPr>
+        <w:t xml:space="preserve">The interface needs to be able to produce a table to show the data the user searched for using the search engine </w:t>
+      </w:r>
+    </w:p>
+    <w:p>
+      <w:pPr>
+        <w:pStyle w:val="ListParagraph"/>
+        <w:numPr>
+          <w:ilvl w:val="0"/>
+          <w:numId w:val="9"/>
+        </w:numPr>
+        <w:rPr>
+          <w:color w:val="000000" w:themeColor="text1"/>
+        </w:rPr>
+      </w:pPr>
     </w:p>
     <w:p>
       <w:pPr>
@@ -1921,26 +1927,16 @@
     <w:p/>
     <w:p>
       <w:r>
-        <w:t xml:space="preserve">Use case </w:t>
-      </w:r>
-      <w:proofErr w:type="gramStart"/>
-      <w:r>
-        <w:t>1</w:t>
-      </w:r>
-      <w:proofErr w:type="gramEnd"/>
+        <w:t>Use case 1</w:t>
+      </w:r>
     </w:p>
     <w:p>
       <w:r>
         <w:t xml:space="preserve">User is a researcher who is working for the government. He will be using the UI to find out the impact pedestrian have on accidents. The researcher will be using this data in his report. To achieve </w:t>
       </w:r>
-      <w:proofErr w:type="gramStart"/>
       <w:r>
         <w:lastRenderedPageBreak/>
-        <w:t>this</w:t>
-      </w:r>
-      <w:proofErr w:type="gramEnd"/>
-      <w:r>
-        <w:t xml:space="preserve"> he will use the user interface (UI) that we created</w:t>
+        <w:t>this he will use the user interface (UI) that we created</w:t>
       </w:r>
       <w:r>
         <w:rPr>
@@ -1995,25 +1991,12 @@
     <w:p/>
     <w:p>
       <w:r>
-        <w:t xml:space="preserve">Use case </w:t>
-      </w:r>
-      <w:proofErr w:type="gramStart"/>
-      <w:r>
-        <w:t>2</w:t>
-      </w:r>
-      <w:proofErr w:type="gramEnd"/>
-    </w:p>
-    <w:p>
-      <w:r>
-        <w:t xml:space="preserve">A researcher is hired by a car insurance company to research the relationship between driving times and accidents. If the link between these two can be proven, then the insurance company can charge people </w:t>
-      </w:r>
-      <w:proofErr w:type="gramStart"/>
-      <w:r>
-        <w:t>more or less depending</w:t>
-      </w:r>
-      <w:proofErr w:type="gramEnd"/>
-      <w:r>
-        <w:t xml:space="preserve"> on when they usually drive. </w:t>
+        <w:t>Use case 2</w:t>
+      </w:r>
+    </w:p>
+    <w:p>
+      <w:r>
+        <w:t xml:space="preserve">A researcher is hired by a car insurance company to research the relationship between driving times and accidents. If the link between these two can be proven, then the insurance company can charge people more or less depending on when they usually drive. </w:t>
       </w:r>
     </w:p>
     <w:p/>
@@ -2071,13 +2054,8 @@
     <w:p/>
     <w:p>
       <w:r>
-        <w:t xml:space="preserve">Use case </w:t>
-      </w:r>
-      <w:proofErr w:type="gramStart"/>
-      <w:r>
-        <w:t>3</w:t>
-      </w:r>
-      <w:proofErr w:type="gramEnd"/>
+        <w:t>Use case 3</w:t>
+      </w:r>
     </w:p>
     <w:p>
       <w:r>
@@ -2179,16 +2157,27 @@
         <w:rPr>
           <w:color w:val="FF0000"/>
         </w:rPr>
-        <w:t xml:space="preserve">A block diagram/flowchart of how your software might </w:t>
-      </w:r>
-      <w:proofErr w:type="gramStart"/>
-      <w:r>
-        <w:rPr>
-          <w:color w:val="FF0000"/>
-        </w:rPr>
-        <w:t>work</w:t>
-      </w:r>
-      <w:proofErr w:type="gramEnd"/>
+        <w:t>A block diagram/flowchart of how your software might work</w:t>
+      </w:r>
+    </w:p>
+    <w:p>
+      <w:pPr>
+        <w:rPr>
+          <w:color w:val="000000" w:themeColor="text1"/>
+        </w:rPr>
+      </w:pPr>
+      <w:r>
+        <w:rPr>
+          <w:color w:val="000000" w:themeColor="text1"/>
+        </w:rPr>
+        <w:t>When the user opens the interface they will be greeted with the home screen.</w:t>
+      </w:r>
+      <w:r>
+        <w:rPr>
+          <w:color w:val="000000" w:themeColor="text1"/>
+        </w:rPr>
+        <w:t xml:space="preserve"> On this screen there will be two drop down menus that will allow the user to select the time periods that they want analysed. Below this there will be four buttons. When the user opens the home page they will fist select the time period that they want then they will collect one of the four buttons. Once they click on on of these buttons it will move them to a new page corresponding to what they selected. This new page will show the data analysed with their inputs taken into consideration. </w:t>
+      </w:r>
     </w:p>
     <w:p>
       <w:pPr>
@@ -2248,21 +2237,7 @@
         <w:rPr>
           <w:color w:val="FF0000"/>
         </w:rPr>
-        <w:t xml:space="preserve">a brief description of what it </w:t>
-      </w:r>
-      <w:proofErr w:type="gramStart"/>
-      <w:r>
-        <w:rPr>
-          <w:color w:val="FF0000"/>
-        </w:rPr>
-        <w:t>does  (</w:t>
-      </w:r>
-      <w:proofErr w:type="gramEnd"/>
-      <w:r>
-        <w:rPr>
-          <w:color w:val="FF0000"/>
-        </w:rPr>
-        <w:t>1 or 2 sentences);</w:t>
+        <w:t>a brief description of what it does  (1 or 2 sentences);</w:t>
       </w:r>
     </w:p>
     <w:p>
@@ -2280,16 +2255,8 @@
         <w:rPr>
           <w:color w:val="FF0000"/>
         </w:rPr>
-        <w:t xml:space="preserve">a list of the input parameters, and their data types, and what they are used </w:t>
-      </w:r>
-      <w:proofErr w:type="gramStart"/>
-      <w:r>
-        <w:rPr>
-          <w:color w:val="FF0000"/>
-        </w:rPr>
-        <w:t>for;</w:t>
-      </w:r>
-      <w:proofErr w:type="gramEnd"/>
+        <w:t>a list of the input parameters, and their data types, and what they are used for;</w:t>
+      </w:r>
     </w:p>
     <w:p>
       <w:pPr>
@@ -2306,23 +2273,7 @@
         <w:rPr>
           <w:color w:val="FF0000"/>
         </w:rPr>
-        <w:t>a list of any side effects caused by the function (</w:t>
-      </w:r>
-      <w:proofErr w:type="spellStart"/>
-      <w:proofErr w:type="gramStart"/>
-      <w:r>
-        <w:rPr>
-          <w:color w:val="FF0000"/>
-        </w:rPr>
-        <w:t>ie</w:t>
-      </w:r>
-      <w:proofErr w:type="spellEnd"/>
-      <w:proofErr w:type="gramEnd"/>
-      <w:r>
-        <w:rPr>
-          <w:color w:val="FF0000"/>
-        </w:rPr>
-        <w:t xml:space="preserve"> change global or member variables, changes data passed by reference from calling function etc)</w:t>
+        <w:t>a list of any side effects caused by the function (ie change global or member variables, changes data passed by reference from calling function etc)</w:t>
       </w:r>
     </w:p>
     <w:p>
@@ -2361,38 +2312,17 @@
         <w:t xml:space="preserve">accidents per hour </w:t>
       </w:r>
       <w:r>
-        <w:t xml:space="preserve">using a </w:t>
-      </w:r>
-      <w:proofErr w:type="gramStart"/>
-      <w:r>
-        <w:t>loop</w:t>
-      </w:r>
-      <w:proofErr w:type="gramEnd"/>
-    </w:p>
-    <w:p>
-      <w:r>
-        <w:t xml:space="preserve">create </w:t>
-      </w:r>
-      <w:proofErr w:type="gramStart"/>
-      <w:r>
-        <w:t>charts</w:t>
-      </w:r>
-      <w:proofErr w:type="gramEnd"/>
-      <w:r>
-        <w:t xml:space="preserve"> </w:t>
-      </w:r>
-    </w:p>
-    <w:p>
-      <w:r>
-        <w:t xml:space="preserve">sum key words with alcohol involved for </w:t>
-      </w:r>
-      <w:proofErr w:type="gramStart"/>
-      <w:r>
-        <w:t>percentage</w:t>
-      </w:r>
-      <w:proofErr w:type="gramEnd"/>
-      <w:r>
-        <w:t xml:space="preserve"> </w:t>
+        <w:t>using a loop</w:t>
+      </w:r>
+    </w:p>
+    <w:p>
+      <w:r>
+        <w:t xml:space="preserve">create charts </w:t>
+      </w:r>
+    </w:p>
+    <w:p>
+      <w:r>
+        <w:t xml:space="preserve">sum key words with alcohol involved for percentage </w:t>
       </w:r>
     </w:p>
     <w:p/>
@@ -2425,23 +2355,7 @@
         <w:rPr>
           <w:color w:val="FF0000"/>
         </w:rPr>
-        <w:t>List of all data structures in the software (</w:t>
-      </w:r>
-      <w:proofErr w:type="spellStart"/>
-      <w:proofErr w:type="gramStart"/>
-      <w:r>
-        <w:rPr>
-          <w:color w:val="FF0000"/>
-        </w:rPr>
-        <w:t>eg</w:t>
-      </w:r>
-      <w:proofErr w:type="spellEnd"/>
-      <w:proofErr w:type="gramEnd"/>
-      <w:r>
-        <w:rPr>
-          <w:color w:val="FF0000"/>
-        </w:rPr>
-        <w:t xml:space="preserve"> linked lists, trees, arrays etc)</w:t>
+        <w:t>List of all data structures in the software (eg linked lists, trees, arrays etc)</w:t>
       </w:r>
       <w:r>
         <w:rPr>
@@ -2489,16 +2403,8 @@
         <w:rPr>
           <w:color w:val="FF0000"/>
         </w:rPr>
-        <w:t xml:space="preserve">Description of where and how it is </w:t>
-      </w:r>
-      <w:proofErr w:type="gramStart"/>
-      <w:r>
-        <w:rPr>
-          <w:color w:val="FF0000"/>
-        </w:rPr>
-        <w:t>used</w:t>
-      </w:r>
-      <w:proofErr w:type="gramEnd"/>
+        <w:t>Description of where and how it is used</w:t>
+      </w:r>
     </w:p>
     <w:p>
       <w:pPr>
@@ -2515,16 +2421,9 @@
         <w:rPr>
           <w:color w:val="FF0000"/>
         </w:rPr>
-        <w:t xml:space="preserve">List of data members, and what each one is for </w:t>
-      </w:r>
-      <w:proofErr w:type="gramStart"/>
-      <w:r>
-        <w:rPr>
-          <w:color w:val="FF0000"/>
-        </w:rPr>
-        <w:t>do</w:t>
-      </w:r>
-      <w:proofErr w:type="gramEnd"/>
+        <w:lastRenderedPageBreak/>
+        <w:t>List of data members, and what each one is for do</w:t>
+      </w:r>
     </w:p>
     <w:p>
       <w:pPr>
@@ -2541,16 +2440,8 @@
         <w:rPr>
           <w:color w:val="FF0000"/>
         </w:rPr>
-        <w:t xml:space="preserve">List of functions that use </w:t>
-      </w:r>
-      <w:proofErr w:type="gramStart"/>
-      <w:r>
-        <w:rPr>
-          <w:color w:val="FF0000"/>
-        </w:rPr>
-        <w:t>it</w:t>
-      </w:r>
-      <w:proofErr w:type="gramEnd"/>
+        <w:t>List of functions that use it</w:t>
+      </w:r>
     </w:p>
     <w:p>
       <w:pPr>
@@ -2595,6 +2486,44 @@
         <w:rPr>
           <w:color w:val="000000" w:themeColor="text1"/>
         </w:rPr>
+        <w:t xml:space="preserve">The way the data is displayed will vary based </w:t>
+      </w:r>
+      <w:r>
+        <w:rPr>
+          <w:color w:val="000000" w:themeColor="text1"/>
+        </w:rPr>
+        <w:t>upon</w:t>
+      </w:r>
+      <w:r>
+        <w:rPr>
+          <w:color w:val="000000" w:themeColor="text1"/>
+        </w:rPr>
+        <w:t xml:space="preserve"> which option the user selects between. There are examples below of how the data will be displayed for each option. </w:t>
+      </w:r>
+    </w:p>
+    <w:p>
+      <w:pPr>
+        <w:rPr>
+          <w:color w:val="000000" w:themeColor="text1"/>
+        </w:rPr>
+      </w:pPr>
+      <w:r>
+        <w:rPr>
+          <w:color w:val="000000" w:themeColor="text1"/>
+        </w:rPr>
+        <w:t xml:space="preserve">If the user selects search by key words they will be greeted with a table of the data. An example of the table can be seen below. The table will be titled Input data (tear, year). This means if the user searches collisions with a fixed objected between 2016 and 2017 it will say: collision with a fixed object 2016-2017. Above this it will have a line which will show what was inputted; in this example it will read input=collision with fixed object. </w:t>
+      </w:r>
+    </w:p>
+    <w:p>
+      <w:pPr>
+        <w:rPr>
+          <w:color w:val="000000" w:themeColor="text1"/>
+        </w:rPr>
+      </w:pPr>
+      <w:r>
+        <w:rPr>
+          <w:color w:val="000000" w:themeColor="text1"/>
+        </w:rPr>
         <w:t>Search by key words</w:t>
       </w:r>
       <w:r>
@@ -2610,34 +2539,11 @@
           <w:color w:val="000000" w:themeColor="text1"/>
         </w:rPr>
       </w:pPr>
-      <w:proofErr w:type="spellStart"/>
       <w:r>
         <w:rPr>
           <w:color w:val="000000" w:themeColor="text1"/>
         </w:rPr>
-        <w:lastRenderedPageBreak/>
-        <w:t>Inputed</w:t>
-      </w:r>
-      <w:proofErr w:type="spellEnd"/>
-      <w:r>
-        <w:rPr>
-          <w:color w:val="000000" w:themeColor="text1"/>
-        </w:rPr>
-        <w:t xml:space="preserve">: </w:t>
-      </w:r>
-      <w:proofErr w:type="spellStart"/>
-      <w:r>
-        <w:rPr>
-          <w:color w:val="000000" w:themeColor="text1"/>
-        </w:rPr>
-        <w:t>collison</w:t>
-      </w:r>
-      <w:proofErr w:type="spellEnd"/>
-      <w:r>
-        <w:rPr>
-          <w:color w:val="000000" w:themeColor="text1"/>
-        </w:rPr>
-        <w:t xml:space="preserve"> with fixed object </w:t>
+        <w:t xml:space="preserve">Inputed: collison with fixed object </w:t>
       </w:r>
     </w:p>
     <w:tbl>
@@ -2775,14 +2681,12 @@
                 <w:color w:val="000000" w:themeColor="text1"/>
               </w:rPr>
             </w:pPr>
-            <w:proofErr w:type="spellStart"/>
             <w:r>
               <w:rPr>
                 <w:color w:val="000000" w:themeColor="text1"/>
               </w:rPr>
               <w:t>accTime</w:t>
             </w:r>
-            <w:proofErr w:type="spellEnd"/>
           </w:p>
         </w:tc>
         <w:tc>
@@ -2815,19 +2719,11 @@
                 <w:color w:val="000000" w:themeColor="text1"/>
               </w:rPr>
             </w:pPr>
-            <w:proofErr w:type="spellStart"/>
             <w:r>
               <w:rPr>
                 <w:color w:val="000000" w:themeColor="text1"/>
               </w:rPr>
-              <w:t>collison</w:t>
-            </w:r>
-            <w:proofErr w:type="spellEnd"/>
-            <w:r>
-              <w:rPr>
-                <w:color w:val="000000" w:themeColor="text1"/>
-              </w:rPr>
-              <w:t xml:space="preserve"> with fixed object</w:t>
+              <w:t>collison with fixed object</w:t>
             </w:r>
           </w:p>
         </w:tc>
@@ -3152,30 +3048,80 @@
         <w:rPr>
           <w:color w:val="000000" w:themeColor="text1"/>
         </w:rPr>
-        <w:t>3401744</w:t>
+        <w:t xml:space="preserve">If the user selects the impacts of alcohol the software will generate a table. This table can be seen below. It will display the data within the time period that the user selects. It will be titled Impact of alcohol (2015-2017). If the user selects 2015 and 2017 as their time period. </w:t>
       </w:r>
       <w:r>
         <w:rPr>
           <w:color w:val="000000" w:themeColor="text1"/>
         </w:rPr>
-        <w:tab/>
-        <w:t>T20130013732</w:t>
+        <w:t xml:space="preserve">Percentage of alcohol </w:t>
       </w:r>
       <w:r>
         <w:rPr>
           <w:color w:val="000000" w:themeColor="text1"/>
         </w:rPr>
-        <w:tab/>
-        <w:t xml:space="preserve">ABS to receive </w:t>
-      </w:r>
-      <w:proofErr w:type="gramStart"/>
+        <w:t>involvement</w:t>
+      </w:r>
       <w:r>
         <w:rPr>
           <w:color w:val="000000" w:themeColor="text1"/>
         </w:rPr>
-        <w:t>accident</w:t>
-      </w:r>
-      <w:proofErr w:type="gramEnd"/>
+        <w:t xml:space="preserve"> will have the user interface display the amount of that type of accident had alcohol </w:t>
+      </w:r>
+      <w:r>
+        <w:rPr>
+          <w:color w:val="000000" w:themeColor="text1"/>
+        </w:rPr>
+        <w:t>involvement</w:t>
+      </w:r>
+      <w:r>
+        <w:rPr>
+          <w:color w:val="000000" w:themeColor="text1"/>
+        </w:rPr>
+        <w:t xml:space="preserve">. For example if there were 10 </w:t>
+      </w:r>
+      <w:r>
+        <w:rPr>
+          <w:color w:val="000000" w:themeColor="text1"/>
+        </w:rPr>
+        <w:t>pedestrian</w:t>
+      </w:r>
+      <w:r>
+        <w:rPr>
+          <w:color w:val="000000" w:themeColor="text1"/>
+        </w:rPr>
+        <w:t xml:space="preserve"> accidents and 2 involved alcohol then the data will say 20%. </w:t>
+      </w:r>
+      <w:r>
+        <w:rPr>
+          <w:color w:val="000000" w:themeColor="text1"/>
+        </w:rPr>
+        <w:t>For the severity they will be split into two categories; these being severity with alcohol involvement and severity without alcohol involvement.</w:t>
+      </w:r>
+      <w:r>
+        <w:rPr>
+          <w:color w:val="000000" w:themeColor="text1"/>
+        </w:rPr>
+        <w:t xml:space="preserve"> In the data set the severity shows as serious or other. Because of this the data set will display those two. To calculated these values the software will read the data and if it has alcohol </w:t>
+      </w:r>
+      <w:r>
+        <w:rPr>
+          <w:color w:val="000000" w:themeColor="text1"/>
+        </w:rPr>
+        <w:t>involvement</w:t>
+      </w:r>
+      <w:r>
+        <w:rPr>
+          <w:color w:val="000000" w:themeColor="text1"/>
+        </w:rPr>
+        <w:t xml:space="preserve"> and was that accident type then it will read that data. In that data the software will tally each accident and assign them to serious or other. At the end the data will show this ratio as a percentage. So if there were 10 accidents and 3 had a serous injury and 7 didn’t then it will show as 30% serous and 70% other. This will be done for both alcohol involvement and for no involvement. </w:t>
+      </w:r>
+      <w:r>
+        <w:rPr>
+          <w:color w:val="000000" w:themeColor="text1"/>
+        </w:rPr>
+        <w:t xml:space="preserve">Of course the user interface will only analyse the data within the time period that was stated at the start by the user.  </w:t>
+      </w:r>
     </w:p>
     <w:p>
       <w:pPr>
@@ -3224,6 +3170,7 @@
       <w:tblGrid>
         <w:gridCol w:w="1771"/>
         <w:gridCol w:w="2504"/>
+        <w:gridCol w:w="2197"/>
         <w:gridCol w:w="2197"/>
       </w:tblGrid>
       <w:tr>
@@ -3244,6 +3191,7 @@
               <w:rPr>
                 <w:color w:val="000000" w:themeColor="text1"/>
               </w:rPr>
+              <w:lastRenderedPageBreak/>
               <w:t xml:space="preserve">Accident types </w:t>
             </w:r>
           </w:p>
@@ -3281,6 +3229,24 @@
                 <w:color w:val="000000" w:themeColor="text1"/>
               </w:rPr>
               <w:t>Severity with alcohol involvement</w:t>
+            </w:r>
+          </w:p>
+        </w:tc>
+        <w:tc>
+          <w:tcPr>
+            <w:tcW w:w="2197" w:type="dxa"/>
+          </w:tcPr>
+          <w:p>
+            <w:pPr>
+              <w:rPr>
+                <w:color w:val="000000" w:themeColor="text1"/>
+              </w:rPr>
+            </w:pPr>
+            <w:r>
+              <w:rPr>
+                <w:color w:val="000000" w:themeColor="text1"/>
+              </w:rPr>
+              <w:t xml:space="preserve">Severity without alcohol involvement </w:t>
             </w:r>
           </w:p>
         </w:tc>
@@ -3307,15 +3273,7 @@
                 <w:color w:val="000000"/>
                 <w:lang w:eastAsia="en-AU"/>
               </w:rPr>
-              <w:t xml:space="preserve">Collison </w:t>
-            </w:r>
-            <w:r>
-              <w:rPr>
-                <w:rFonts w:ascii="Calibri" w:eastAsia="Times New Roman" w:hAnsi="Calibri" w:cs="Calibri"/>
-                <w:color w:val="000000"/>
-                <w:lang w:eastAsia="en-AU"/>
-              </w:rPr>
-              <w:t xml:space="preserve">with fixed object </w:t>
+              <w:t xml:space="preserve">Collison with fixed object </w:t>
             </w:r>
           </w:p>
         </w:tc>
@@ -3337,25 +3295,7 @@
                 <w:color w:val="000000"/>
                 <w:lang w:eastAsia="en-AU"/>
               </w:rPr>
-              <w:t xml:space="preserve">20% of </w:t>
-            </w:r>
-            <w:proofErr w:type="spellStart"/>
-            <w:r>
-              <w:rPr>
-                <w:rFonts w:ascii="Calibri" w:eastAsia="Times New Roman" w:hAnsi="Calibri" w:cs="Calibri"/>
-                <w:color w:val="000000"/>
-                <w:lang w:eastAsia="en-AU"/>
-              </w:rPr>
-              <w:t>collison</w:t>
-            </w:r>
-            <w:proofErr w:type="spellEnd"/>
-            <w:r>
-              <w:rPr>
-                <w:rFonts w:ascii="Calibri" w:eastAsia="Times New Roman" w:hAnsi="Calibri" w:cs="Calibri"/>
-                <w:color w:val="000000"/>
-                <w:lang w:eastAsia="en-AU"/>
-              </w:rPr>
-              <w:t xml:space="preserve"> with fixed objects have alcohol involvement </w:t>
+              <w:t xml:space="preserve">20% of collison with fixed objects have alcohol involvement </w:t>
             </w:r>
           </w:p>
         </w:tc>
@@ -3395,6 +3335,45 @@
                 <w:lang w:eastAsia="en-AU"/>
               </w:rPr>
               <w:t xml:space="preserve">80%other </w:t>
+            </w:r>
+          </w:p>
+        </w:tc>
+        <w:tc>
+          <w:tcPr>
+            <w:tcW w:w="2197" w:type="dxa"/>
+          </w:tcPr>
+          <w:p>
+            <w:pPr>
+              <w:rPr>
+                <w:rFonts w:ascii="Calibri" w:eastAsia="Times New Roman" w:hAnsi="Calibri" w:cs="Calibri"/>
+                <w:color w:val="000000"/>
+                <w:lang w:eastAsia="en-AU"/>
+              </w:rPr>
+            </w:pPr>
+            <w:r>
+              <w:rPr>
+                <w:rFonts w:ascii="Calibri" w:eastAsia="Times New Roman" w:hAnsi="Calibri" w:cs="Calibri"/>
+                <w:color w:val="000000"/>
+                <w:lang w:eastAsia="en-AU"/>
+              </w:rPr>
+              <w:t xml:space="preserve">30% serious </w:t>
+            </w:r>
+          </w:p>
+          <w:p>
+            <w:pPr>
+              <w:rPr>
+                <w:rFonts w:ascii="Calibri" w:eastAsia="Times New Roman" w:hAnsi="Calibri" w:cs="Calibri"/>
+                <w:color w:val="000000"/>
+                <w:lang w:eastAsia="en-AU"/>
+              </w:rPr>
+            </w:pPr>
+            <w:r>
+              <w:rPr>
+                <w:rFonts w:ascii="Calibri" w:eastAsia="Times New Roman" w:hAnsi="Calibri" w:cs="Calibri"/>
+                <w:color w:val="000000"/>
+                <w:lang w:eastAsia="en-AU"/>
+              </w:rPr>
+              <w:t xml:space="preserve">70%other </w:t>
             </w:r>
           </w:p>
         </w:tc>
@@ -3421,15 +3400,7 @@
                 <w:color w:val="000000"/>
                 <w:lang w:eastAsia="en-AU"/>
               </w:rPr>
-              <w:t xml:space="preserve">Collision with vehicle </w:t>
-            </w:r>
-            <w:r>
-              <w:rPr>
-                <w:rFonts w:ascii="Calibri" w:eastAsia="Times New Roman" w:hAnsi="Calibri" w:cs="Calibri"/>
-                <w:color w:val="000000"/>
-                <w:lang w:eastAsia="en-AU"/>
-              </w:rPr>
-              <w:t xml:space="preserve"> </w:t>
+              <w:t xml:space="preserve">Collision with vehicle  </w:t>
             </w:r>
           </w:p>
         </w:tc>
@@ -3461,6 +3432,20 @@
             </w:pPr>
           </w:p>
         </w:tc>
+        <w:tc>
+          <w:tcPr>
+            <w:tcW w:w="2197" w:type="dxa"/>
+          </w:tcPr>
+          <w:p>
+            <w:pPr>
+              <w:rPr>
+                <w:rFonts w:ascii="Calibri" w:eastAsia="Times New Roman" w:hAnsi="Calibri" w:cs="Calibri"/>
+                <w:color w:val="000000"/>
+                <w:lang w:eastAsia="en-AU"/>
+              </w:rPr>
+            </w:pPr>
+          </w:p>
+        </w:tc>
       </w:tr>
     </w:tbl>
     <w:p>
@@ -3469,6 +3454,170 @@
           <w:color w:val="000000" w:themeColor="text1"/>
         </w:rPr>
       </w:pPr>
+    </w:p>
+    <w:p>
+      <w:pPr>
+        <w:rPr>
+          <w:color w:val="000000" w:themeColor="text1"/>
+        </w:rPr>
+      </w:pPr>
+      <w:r>
+        <w:rPr>
+          <w:color w:val="000000" w:themeColor="text1"/>
+        </w:rPr>
+        <w:t xml:space="preserve">If the user selects the speed zone option then they will be greeted with a </w:t>
+      </w:r>
+      <w:r>
+        <w:rPr>
+          <w:color w:val="000000" w:themeColor="text1"/>
+        </w:rPr>
+        <w:t>graph</w:t>
+      </w:r>
+      <w:r>
+        <w:rPr>
+          <w:color w:val="000000" w:themeColor="text1"/>
+        </w:rPr>
+        <w:t xml:space="preserve">. This </w:t>
+      </w:r>
+      <w:r>
+        <w:rPr>
+          <w:color w:val="000000" w:themeColor="text1"/>
+        </w:rPr>
+        <w:t>graph</w:t>
+      </w:r>
+      <w:r>
+        <w:rPr>
+          <w:color w:val="000000" w:themeColor="text1"/>
+        </w:rPr>
+        <w:t xml:space="preserve"> will show the amount of accidents for each speed zone. On the x axis will be the speed zones and the y axis will be the number of accidents. It will be titled accidents per speed zone (year, year) where year, year is the user selected time period. </w:t>
+      </w:r>
+    </w:p>
+    <w:p>
+      <w:pPr>
+        <w:rPr>
+          <w:color w:val="000000" w:themeColor="text1"/>
+        </w:rPr>
+      </w:pPr>
+    </w:p>
+    <w:p>
+      <w:pPr>
+        <w:rPr>
+          <w:color w:val="000000" w:themeColor="text1"/>
+          <w:sz w:val="28"/>
+          <w:szCs w:val="28"/>
+        </w:rPr>
+      </w:pPr>
+      <w:r>
+        <w:rPr>
+          <w:color w:val="000000" w:themeColor="text1"/>
+          <w:sz w:val="28"/>
+          <w:szCs w:val="28"/>
+        </w:rPr>
+        <w:t xml:space="preserve">Graph example </w:t>
+      </w:r>
+    </w:p>
+    <w:p>
+      <w:pPr>
+        <w:rPr>
+          <w:color w:val="000000" w:themeColor="text1"/>
+          <w:sz w:val="28"/>
+          <w:szCs w:val="28"/>
+        </w:rPr>
+      </w:pPr>
+      <w:r>
+        <w:rPr>
+          <w:noProof/>
+        </w:rPr>
+        <w:drawing>
+          <wp:inline distT="0" distB="0" distL="0" distR="0" wp14:anchorId="2C1BC046" wp14:editId="3FABF913">
+            <wp:extent cx="4572000" cy="2743200"/>
+            <wp:effectExtent l="0" t="0" r="0" b="0"/>
+            <wp:docPr id="1180207071" name="Chart 1">
+              <a:extLst xmlns:a="http://schemas.openxmlformats.org/drawingml/2006/main">
+                <a:ext uri="{FF2B5EF4-FFF2-40B4-BE49-F238E27FC236}">
+                  <a16:creationId xmlns:a16="http://schemas.microsoft.com/office/drawing/2014/main" id="{DA80145C-D1D4-A806-2AB5-256C39EB4023}"/>
+                </a:ext>
+              </a:extLst>
+            </wp:docPr>
+            <wp:cNvGraphicFramePr/>
+            <a:graphic xmlns:a="http://schemas.openxmlformats.org/drawingml/2006/main">
+              <a:graphicData uri="http://schemas.openxmlformats.org/drawingml/2006/chart">
+                <c:chart xmlns:c="http://schemas.openxmlformats.org/drawingml/2006/chart" xmlns:r="http://schemas.openxmlformats.org/officeDocument/2006/relationships" r:id="rId9"/>
+              </a:graphicData>
+            </a:graphic>
+          </wp:inline>
+        </w:drawing>
+      </w:r>
+    </w:p>
+    <w:p>
+      <w:pPr>
+        <w:rPr>
+          <w:color w:val="000000" w:themeColor="text1"/>
+        </w:rPr>
+      </w:pPr>
+    </w:p>
+    <w:p>
+      <w:pPr>
+        <w:rPr>
+          <w:color w:val="000000" w:themeColor="text1"/>
+        </w:rPr>
+      </w:pPr>
+      <w:r>
+        <w:rPr>
+          <w:color w:val="000000" w:themeColor="text1"/>
+        </w:rPr>
+        <w:t xml:space="preserve">If the user selects the accidents by hour then they will be meet with a bar graph. On this bar graph there will be the time of the day sorted by hour on the x axis. On the y axis the average amount of accidents for that hour will be displayed. This will be generated by using the total amount of accidents in that time period </w:t>
+      </w:r>
+      <w:r>
+        <w:rPr>
+          <w:color w:val="000000" w:themeColor="text1"/>
+        </w:rPr>
+        <w:t>and dividing it by the amount of days that passed since then</w:t>
+      </w:r>
+      <w:r>
+        <w:rPr>
+          <w:color w:val="000000" w:themeColor="text1"/>
+        </w:rPr>
+        <w:t xml:space="preserve">. </w:t>
+      </w:r>
+      <w:r>
+        <w:rPr>
+          <w:color w:val="000000" w:themeColor="text1"/>
+        </w:rPr>
+        <w:t xml:space="preserve"> An example of this graph can be seen below. </w:t>
+      </w:r>
+    </w:p>
+    <w:p>
+      <w:pPr>
+        <w:rPr>
+          <w:color w:val="000000" w:themeColor="text1"/>
+        </w:rPr>
+      </w:pPr>
+      <w:r>
+        <w:rPr>
+          <w:noProof/>
+        </w:rPr>
+        <w:lastRenderedPageBreak/>
+        <w:drawing>
+          <wp:inline distT="0" distB="0" distL="0" distR="0" wp14:anchorId="0D2AC7BF" wp14:editId="3D3DA342">
+            <wp:extent cx="4572000" cy="2743200"/>
+            <wp:effectExtent l="0" t="0" r="0" b="0"/>
+            <wp:docPr id="1683087727" name="Chart 1">
+              <a:extLst xmlns:a="http://schemas.openxmlformats.org/drawingml/2006/main">
+                <a:ext uri="{FF2B5EF4-FFF2-40B4-BE49-F238E27FC236}">
+                  <a16:creationId xmlns:a16="http://schemas.microsoft.com/office/drawing/2014/main" id="{F387E761-EA31-7AC0-B4D6-A35D11A61BF1}"/>
+                </a:ext>
+              </a:extLst>
+            </wp:docPr>
+            <wp:cNvGraphicFramePr/>
+            <a:graphic xmlns:a="http://schemas.openxmlformats.org/drawingml/2006/main">
+              <a:graphicData uri="http://schemas.openxmlformats.org/drawingml/2006/chart">
+                <c:chart xmlns:c="http://schemas.openxmlformats.org/drawingml/2006/chart" xmlns:r="http://schemas.openxmlformats.org/officeDocument/2006/relationships" r:id="rId10"/>
+              </a:graphicData>
+            </a:graphic>
+          </wp:inline>
+        </w:drawing>
+      </w:r>
     </w:p>
     <w:p>
       <w:pPr>
@@ -3506,54 +3655,432 @@
         </w:rPr>
         <w:t xml:space="preserve"> </w:t>
       </w:r>
-      <w:proofErr w:type="gramStart"/>
       <w:r>
         <w:rPr>
           <w:color w:val="FF0000"/>
         </w:rPr>
         <w:t>structures</w:t>
       </w:r>
-      <w:proofErr w:type="gramEnd"/>
-    </w:p>
+    </w:p>
+    <w:p/>
     <w:p>
       <w:r>
         <w:t xml:space="preserve">Import </w:t>
       </w:r>
-      <w:proofErr w:type="spellStart"/>
-      <w:proofErr w:type="gramStart"/>
-      <w:r>
-        <w:t>libarys</w:t>
-      </w:r>
-      <w:proofErr w:type="spellEnd"/>
-      <w:proofErr w:type="gramEnd"/>
+      <w:r>
+        <w:t xml:space="preserve">all the </w:t>
+      </w:r>
+      <w:r>
+        <w:t>library’s</w:t>
+      </w:r>
       <w:r>
         <w:t xml:space="preserve"> </w:t>
       </w:r>
     </w:p>
     <w:p>
       <w:r>
-        <w:t xml:space="preserve">Import the </w:t>
-      </w:r>
-      <w:proofErr w:type="gramStart"/>
-      <w:r>
-        <w:t>data</w:t>
-      </w:r>
-      <w:proofErr w:type="gramEnd"/>
+        <w:t xml:space="preserve">Import the data </w:t>
+      </w:r>
+    </w:p>
+    <w:p/>
+    <w:p>
+      <w:r>
+        <w:t>Create a drop down menu</w:t>
+      </w:r>
+    </w:p>
+    <w:p>
+      <w:r>
+        <w:t>Read this as user inputs for time peroid</w:t>
+      </w:r>
+    </w:p>
+    <w:p/>
+    <w:p>
+      <w:r>
+        <w:t xml:space="preserve">Create the four buttons that the user can select. </w:t>
+      </w:r>
+    </w:p>
+    <w:p/>
+    <w:p>
+      <w:r>
+        <w:t>If the user selects the alcohol impacts</w:t>
+      </w:r>
+    </w:p>
+    <w:p>
+      <w:r>
+        <w:tab/>
+        <w:t xml:space="preserve">Create a table for the data </w:t>
+      </w:r>
+    </w:p>
+    <w:p>
+      <w:r>
+        <w:tab/>
+        <w:t xml:space="preserve">Sort the data by accident type </w:t>
+      </w:r>
+    </w:p>
+    <w:p>
+      <w:r>
+        <w:tab/>
+        <w:t>Make a for loop for each of the accident types</w:t>
+      </w:r>
+    </w:p>
+    <w:p>
+      <w:r>
+        <w:tab/>
+        <w:t xml:space="preserve">In this loop if accident had alachol involvment then +1 to type_involvement </w:t>
+      </w:r>
+    </w:p>
+    <w:p>
+      <w:r>
+        <w:tab/>
+        <w:t>#type_involvement the type will be the accident type</w:t>
+      </w:r>
+    </w:p>
+    <w:p>
+      <w:r>
+        <w:tab/>
+      </w:r>
+      <w:r>
+        <w:t>Make a</w:t>
+      </w:r>
+      <w:r>
+        <w:t>nother</w:t>
+      </w:r>
+      <w:r>
+        <w:t xml:space="preserve"> for loop for each of the accident types</w:t>
+      </w:r>
+    </w:p>
+    <w:p>
+      <w:r>
+        <w:tab/>
+        <w:t>If involve alcohol</w:t>
+      </w:r>
+    </w:p>
+    <w:p>
+      <w:r>
+        <w:lastRenderedPageBreak/>
+        <w:tab/>
+        <w:t>If severity is serous +1 A_serous_type</w:t>
+      </w:r>
+    </w:p>
+    <w:p>
+      <w:r>
+        <w:tab/>
+        <w:t xml:space="preserve">Elseif severity is other +1 A_other_type </w:t>
+      </w:r>
+    </w:p>
+    <w:p>
+      <w:r>
+        <w:tab/>
+        <w:t xml:space="preserve">If not involve alachol </w:t>
+      </w:r>
+    </w:p>
+    <w:p>
+      <w:r>
+        <w:tab/>
+        <w:t>If severity is serous +1 N_seroius_type</w:t>
+      </w:r>
+    </w:p>
+    <w:p>
+      <w:r>
+        <w:tab/>
+        <w:t>Elseif severity is other +1 N_other_type</w:t>
+      </w:r>
+    </w:p>
+    <w:p>
+      <w:r>
+        <w:tab/>
+        <w:t xml:space="preserve">#Calculate the percentage of accidents are serious </w:t>
+      </w:r>
+    </w:p>
+    <w:p>
+      <w:r>
+        <w:tab/>
+      </w:r>
+      <w:r>
+        <w:t>A_serous_type/Type_involvement = A_serious_%</w:t>
+      </w:r>
+    </w:p>
+    <w:p>
+      <w:r>
+        <w:tab/>
+        <w:t>A_</w:t>
+      </w:r>
+      <w:r>
+        <w:t>other</w:t>
+      </w:r>
+      <w:r>
+        <w:t>_type/type_involvment = A_other_%</w:t>
+      </w:r>
+    </w:p>
+    <w:p>
+      <w:r>
+        <w:tab/>
+      </w:r>
+      <w:r>
+        <w:t xml:space="preserve">#now we need to figure it out for no alcohol involvement </w:t>
+      </w:r>
+    </w:p>
+    <w:p>
+      <w:r>
+        <w:tab/>
+        <w:t>N</w:t>
+      </w:r>
+      <w:r>
+        <w:t>_serous_type/</w:t>
+      </w:r>
+      <w:r>
+        <w:t>(</w:t>
+      </w:r>
+      <w:r>
+        <w:t>Type_involvement</w:t>
+      </w:r>
+      <w:r>
+        <w:t xml:space="preserve"> – total accident type) </w:t>
+      </w:r>
+      <w:r>
+        <w:t xml:space="preserve"> = </w:t>
+      </w:r>
+      <w:r>
+        <w:t>N</w:t>
+      </w:r>
+      <w:r>
+        <w:t>_serious_%</w:t>
+      </w:r>
+    </w:p>
+    <w:p>
+      <w:r>
+        <w:tab/>
+      </w:r>
+      <w:r>
+        <w:t>N</w:t>
+      </w:r>
+      <w:r>
+        <w:t xml:space="preserve">_serous_type/(Type_involvement – total accident type)  = </w:t>
+      </w:r>
+      <w:r>
+        <w:t>N</w:t>
+      </w:r>
+      <w:r>
+        <w:t>_other_%</w:t>
+      </w:r>
+    </w:p>
+    <w:p>
+      <w:r>
+        <w:tab/>
+        <w:t xml:space="preserve">Print  into table </w:t>
+      </w:r>
+    </w:p>
+    <w:p>
+      <w:r>
+        <w:tab/>
+        <w:t>Accident type</w:t>
+      </w:r>
+    </w:p>
+    <w:p>
+      <w:r>
+        <w:tab/>
+        <w:t>Type_involvement/total number of accident for that type and have it as a %</w:t>
+      </w:r>
+    </w:p>
+    <w:p>
+      <w:r>
+        <w:tab/>
+        <w:t xml:space="preserve">A_serous_% #this will be the percentage of alcohol involved accidents with serous severity </w:t>
+      </w:r>
+    </w:p>
+    <w:p>
+      <w:r>
+        <w:tab/>
+        <w:t>A_other_%</w:t>
+      </w:r>
       <w:r>
         <w:t xml:space="preserve"> </w:t>
       </w:r>
-    </w:p>
-    <w:p>
-      <w:r>
-        <w:t xml:space="preserve">User selects </w:t>
-      </w:r>
-      <w:proofErr w:type="gramStart"/>
-      <w:r>
-        <w:t>time period</w:t>
-      </w:r>
-      <w:proofErr w:type="gramEnd"/>
-      <w:r>
-        <w:t xml:space="preserve"> (crop down menu)</w:t>
+      <w:r>
+        <w:t xml:space="preserve">#this will be the percentage of alcohol involved accidents with </w:t>
+      </w:r>
+      <w:r>
+        <w:t>other</w:t>
+      </w:r>
+      <w:r>
+        <w:t xml:space="preserve"> severity</w:t>
+      </w:r>
+    </w:p>
+    <w:p>
+      <w:r>
+        <w:tab/>
+        <w:t>N_serous_%</w:t>
+      </w:r>
+      <w:r>
+        <w:t xml:space="preserve"> </w:t>
+      </w:r>
+      <w:r>
+        <w:t xml:space="preserve">#this will be the percentage of </w:t>
+      </w:r>
+      <w:r>
+        <w:t>non-</w:t>
+      </w:r>
+      <w:r>
+        <w:t xml:space="preserve">alcohol involved accidents with serous </w:t>
+      </w:r>
+      <w:r>
+        <w:t>#</w:t>
+      </w:r>
+      <w:r>
+        <w:t>severity</w:t>
+      </w:r>
+    </w:p>
+    <w:p>
+      <w:r>
+        <w:tab/>
+        <w:t>N_other_%</w:t>
+      </w:r>
+      <w:r>
+        <w:t xml:space="preserve"> </w:t>
+      </w:r>
+      <w:r>
+        <w:t xml:space="preserve">#this will be the percentage of </w:t>
+      </w:r>
+      <w:r>
+        <w:t>non-</w:t>
+      </w:r>
+      <w:r>
+        <w:t xml:space="preserve">alcohol involved accidents with </w:t>
+      </w:r>
+      <w:r>
+        <w:t>other</w:t>
+      </w:r>
+      <w:r>
+        <w:t xml:space="preserve"> </w:t>
+      </w:r>
+      <w:r>
+        <w:t>#</w:t>
+      </w:r>
+      <w:r>
+        <w:t>severity</w:t>
+      </w:r>
+    </w:p>
+    <w:p/>
+    <w:p/>
+    <w:p>
+      <w:r>
+        <w:t xml:space="preserve">If the user selects speed zones </w:t>
+      </w:r>
+    </w:p>
+    <w:p>
+      <w:pPr>
+        <w:ind w:firstLine="432"/>
+      </w:pPr>
+      <w:r>
+        <w:t>Use loops for each speed zone</w:t>
+      </w:r>
+    </w:p>
+    <w:p>
+      <w:pPr>
+        <w:ind w:firstLine="432"/>
+      </w:pPr>
+      <w:r>
+        <w:t xml:space="preserve">In these loops have </w:t>
+      </w:r>
+      <w:r>
+        <w:t>it</w:t>
+      </w:r>
+      <w:r>
+        <w:t xml:space="preserve"> tally the total amount of accidents what occur in each speed zone</w:t>
+      </w:r>
+    </w:p>
+    <w:p>
+      <w:r>
+        <w:tab/>
+        <w:t xml:space="preserve">Create a chart </w:t>
+      </w:r>
+    </w:p>
+    <w:p>
+      <w:r>
+        <w:tab/>
+        <w:t>In this chart have each speed zone as the x bar</w:t>
+      </w:r>
+    </w:p>
+    <w:p>
+      <w:r>
+        <w:tab/>
+        <w:t xml:space="preserve">On the y axis show the total amount of accidents </w:t>
+      </w:r>
+    </w:p>
+    <w:p>
+      <w:r>
+        <w:lastRenderedPageBreak/>
+        <w:tab/>
+        <w:t>Print chart</w:t>
+      </w:r>
+    </w:p>
+    <w:p>
+      <w:r>
+        <w:t xml:space="preserve">If the user selects accidents per hour </w:t>
+      </w:r>
+    </w:p>
+    <w:p>
+      <w:r>
+        <w:tab/>
+        <w:t xml:space="preserve">Use a for loop for the total accidents </w:t>
+      </w:r>
+    </w:p>
+    <w:p>
+      <w:r>
+        <w:tab/>
+        <w:t xml:space="preserve">If the time is 1pm then +1 to total_1pm # and do this for each hour of the day. </w:t>
+      </w:r>
+    </w:p>
+    <w:p>
+      <w:r>
+        <w:tab/>
+        <w:t xml:space="preserve">Calculate the total amount of days that exist in the time period the user selected </w:t>
+      </w:r>
+    </w:p>
+    <w:p>
+      <w:r>
+        <w:tab/>
+        <w:t>Average1pm = Total_1pm/total days</w:t>
+      </w:r>
+    </w:p>
+    <w:p>
+      <w:r>
+        <w:tab/>
+        <w:t>Create a chart</w:t>
+      </w:r>
+    </w:p>
+    <w:p>
+      <w:r>
+        <w:tab/>
+        <w:t xml:space="preserve">Use hours on the x axis </w:t>
+      </w:r>
+    </w:p>
+    <w:p>
+      <w:r>
+        <w:tab/>
+        <w:t xml:space="preserve">Use average 1pm and all the other times as the y axis </w:t>
+      </w:r>
+    </w:p>
+    <w:p>
+      <w:r>
+        <w:tab/>
+        <w:t>Print chart</w:t>
+      </w:r>
+    </w:p>
+    <w:p>
+      <w:r>
+        <w:t>If the user selects search by key words</w:t>
+      </w:r>
+    </w:p>
+    <w:p>
+      <w:r>
+        <w:tab/>
+        <w:t>Prompt the user to inout a key word</w:t>
+      </w:r>
+    </w:p>
+    <w:p>
+      <w:r>
+        <w:tab/>
       </w:r>
     </w:p>
     <w:p/>
@@ -3618,43 +4145,10 @@
     </w:p>
     <w:p>
       <w:r>
-        <w:lastRenderedPageBreak/>
-        <w:t xml:space="preserve">To create the initial interface </w:t>
-      </w:r>
-      <w:proofErr w:type="gramStart"/>
-      <w:r>
-        <w:t>design</w:t>
-      </w:r>
-      <w:proofErr w:type="gramEnd"/>
-      <w:r>
-        <w:t xml:space="preserve"> we used draw.io to convey ideas among the design team. These ideas were for the placement of buttons as well as the layout of the pages. Using draw.io wireframes were created which will allow us the visualise the end design. </w:t>
-      </w:r>
-    </w:p>
-    <w:p>
-      <w:r>
-        <w:t>Used draw.io</w:t>
-      </w:r>
-      <w:r>
-        <w:t xml:space="preserve">, </w:t>
-      </w:r>
-      <w:proofErr w:type="spellStart"/>
-      <w:r>
-        <w:t>figma</w:t>
-      </w:r>
-      <w:proofErr w:type="spellEnd"/>
-      <w:r>
-        <w:t xml:space="preserve"> </w:t>
-      </w:r>
-      <w:r>
-        <w:t xml:space="preserve">and wxForm </w:t>
-      </w:r>
-      <w:proofErr w:type="gramStart"/>
-      <w:r>
-        <w:t>builder</w:t>
-      </w:r>
-      <w:proofErr w:type="gramEnd"/>
-      <w:r>
-        <w:t xml:space="preserve"> </w:t>
+        <w:t xml:space="preserve">To create the initial interface design we used draw.io to convey ideas among the design team. These ideas were for the placement of buttons as well as the layout of the pages. Using draw.io wireframes were created which will allow us the visualise the end design. </w:t>
+      </w:r>
+      <w:r>
+        <w:t xml:space="preserve">We have completed a wireframe for each screen that the user interface has. These include a home screen, alcohol impacts, speed zones, average accidents per hour and search by key words. </w:t>
       </w:r>
     </w:p>
     <w:p/>
@@ -3681,12 +4175,19 @@
         <w:rPr>
           <w:color w:val="FF0000"/>
         </w:rPr>
-        <w:t>Structural design refers to the navigational and information structure of your product – the structure that supports the interface layout.  How will you structure your product?  How will you group your information?  How will you navigate through your product?  Why?  This can take the form of a diagram showing structure and hierarchy, supported by a discussion and justification of your choices.  Why have you made these design choices?</w:t>
+        <w:t xml:space="preserve">Structural design refers to the navigational and information structure of your product – the structure that supports the interface layout.  How will you structure your product?  How will you group your information?  How will you navigate through your product?  Why?  This can take the form of a </w:t>
       </w:r>
       <w:r>
         <w:rPr>
           <w:color w:val="FF0000"/>
         </w:rPr>
+        <w:lastRenderedPageBreak/>
+        <w:t>diagram showing structure and hierarchy, supported by a discussion and justification of your choices.  Why have you made these design choices?</w:t>
+      </w:r>
+      <w:r>
+        <w:rPr>
+          <w:color w:val="FF0000"/>
+        </w:rPr>
         <w:t xml:space="preserve"> </w:t>
       </w:r>
       <w:r>
@@ -3710,31 +4211,7 @@
     </w:p>
     <w:p>
       <w:r>
-        <w:t xml:space="preserve">There were several use cases outlined in 2.3 which showcase how the end users will use the application. Each of the end users will select the </w:t>
-      </w:r>
-      <w:proofErr w:type="gramStart"/>
-      <w:r>
-        <w:t>time period</w:t>
-      </w:r>
-      <w:proofErr w:type="gramEnd"/>
-      <w:r>
-        <w:t xml:space="preserve"> for their research first. Because of this, the </w:t>
-      </w:r>
-      <w:proofErr w:type="gramStart"/>
-      <w:r>
-        <w:t>drop down</w:t>
-      </w:r>
-      <w:proofErr w:type="gramEnd"/>
-      <w:r>
-        <w:t xml:space="preserve"> menu for the time period will be placed at the top. This is because it’s the first thing that the users will see. After the users have selected the time </w:t>
-      </w:r>
-      <w:proofErr w:type="gramStart"/>
-      <w:r>
-        <w:t>period</w:t>
-      </w:r>
-      <w:proofErr w:type="gramEnd"/>
-      <w:r>
-        <w:t xml:space="preserve"> they will then need to select one of the four buttons placed below it. These buttons will have a short description of what they provide. These will include </w:t>
+        <w:t xml:space="preserve">There were several use cases outlined in 2.3 which showcase how the end users will use the application. Each of the end users will select the time period for their research first. Because of this, the drop down menu for the time period will be placed at the top. This is because it’s the first thing that the users will see. After the users have selected the time period they will then need to select one of the four buttons placed below it. These buttons will have a short description of what they provide. These will include </w:t>
       </w:r>
       <w:r>
         <w:t>Accidents per speed zone</w:t>
@@ -3772,26 +4249,10 @@
     </w:p>
     <w:p>
       <w:r>
-        <w:t xml:space="preserve">For the accidents per speed </w:t>
-      </w:r>
-      <w:proofErr w:type="gramStart"/>
-      <w:r>
-        <w:t>zone</w:t>
-      </w:r>
-      <w:proofErr w:type="gramEnd"/>
-      <w:r>
-        <w:t xml:space="preserve"> it will display a bar graph showing the speed zones on the x axis and accidents on the y bar. Above this button there will be a text saying </w:t>
-      </w:r>
-      <w:r>
-        <w:t xml:space="preserve">accidents per speed </w:t>
-      </w:r>
-      <w:proofErr w:type="gramStart"/>
-      <w:r>
-        <w:t>zone(</w:t>
-      </w:r>
-      <w:proofErr w:type="gramEnd"/>
-      <w:r>
-        <w:t>year, year) in the year, year it will show the range that the end users selected in the previous page.</w:t>
+        <w:t xml:space="preserve">For the accidents per speed zone it will display a bar graph showing the speed zones on the x axis and accidents on the y bar. Above this button there will be a text saying </w:t>
+      </w:r>
+      <w:r>
+        <w:t>accidents per speed zone(year, year) in the year, year it will show the range that the end users selected in the previous page.</w:t>
       </w:r>
     </w:p>
     <w:p>
@@ -3802,37 +4263,13 @@
     <w:p/>
     <w:p>
       <w:r>
-        <w:t xml:space="preserve">On the home page if the users select the search by </w:t>
-      </w:r>
-      <w:proofErr w:type="gramStart"/>
-      <w:r>
-        <w:t>keywords</w:t>
-      </w:r>
-      <w:proofErr w:type="gramEnd"/>
-      <w:r>
-        <w:t xml:space="preserve"> it will generate a new page. This page will include a search bar at the top of the page. This search bar will allow the user to search using keywords. When the users enter a key word then the page will display a table showcasing the information of the keyword. This information will be for the </w:t>
-      </w:r>
-      <w:proofErr w:type="gramStart"/>
-      <w:r>
-        <w:t>time period</w:t>
-      </w:r>
-      <w:proofErr w:type="gramEnd"/>
-      <w:r>
-        <w:t xml:space="preserve"> the users selected earlier. </w:t>
+        <w:t xml:space="preserve">On the home page if the users select the search by keywords it will generate a new page. This page will include a search bar at the top of the page. This search bar will allow the user to search using keywords. When the users enter a key word then the page will display a table showcasing the information of the keyword. This information will be for the time period the users selected earlier. </w:t>
       </w:r>
     </w:p>
     <w:p/>
     <w:p>
       <w:r>
-        <w:t xml:space="preserve">If the users selected the alcohol </w:t>
-      </w:r>
-      <w:proofErr w:type="gramStart"/>
-      <w:r>
-        <w:t>impacts</w:t>
-      </w:r>
-      <w:proofErr w:type="gramEnd"/>
-      <w:r>
-        <w:t xml:space="preserve"> then the UI will generate this new page.</w:t>
+        <w:t>If the users selected the alcohol impacts then the UI will generate this new page.</w:t>
       </w:r>
       <w:r>
         <w:t xml:space="preserve"> This page will display statistics relating to the impact of alcohol in a table. This table will be in the centre of the page with the title Impact of Alcohol per Accident Type (year, year). </w:t>
@@ -3864,29 +4301,72 @@
         <w:rPr>
           <w:color w:val="FF0000"/>
         </w:rPr>
-        <w:t xml:space="preserve">Detail your visual design: Layout, visual elements, icons, graphics, style, colour, fonts general screen designs. This can be sketches, wireframes, </w:t>
-      </w:r>
-      <w:proofErr w:type="spellStart"/>
+        <w:t xml:space="preserve">Detail your visual design: Layout, visual elements, icons, graphics, style, colour, fonts general screen designs. This can be sketches, wireframes, mockups etc, supported by a discussion, explanation, and </w:t>
+      </w:r>
       <w:r>
         <w:rPr>
           <w:color w:val="FF0000"/>
         </w:rPr>
-        <w:t>mockups</w:t>
-      </w:r>
-      <w:proofErr w:type="spellEnd"/>
-      <w:r>
-        <w:rPr>
-          <w:color w:val="FF0000"/>
-        </w:rPr>
-        <w:t xml:space="preserve"> etc, supported by a discussion, explanation, and </w:t>
-      </w:r>
-      <w:r>
-        <w:rPr>
-          <w:color w:val="FF0000"/>
-        </w:rPr>
         <w:t xml:space="preserve">justification of your choices. </w:t>
       </w:r>
     </w:p>
+    <w:p/>
+    <w:p>
+      <w:r>
+        <w:t>For the design of the user interface several factors need to be considered. This user interface is designed mainly with researchers in mind as the end users. Because of this ae</w:t>
+      </w:r>
+      <w:r>
+        <w:t>sthetics</w:t>
+      </w:r>
+      <w:r>
+        <w:t xml:space="preserve"> were less valuable as the functionality of the design. </w:t>
+      </w:r>
+      <w:r>
+        <w:t>For the font of the overall design we decided to use Calibri as this is the most universally used font for research papers.</w:t>
+      </w:r>
+      <w:r>
+        <w:t xml:space="preserve"> The </w:t>
+      </w:r>
+      <w:r>
+        <w:t>titles</w:t>
+      </w:r>
+      <w:r>
+        <w:t xml:space="preserve"> for the data will be in </w:t>
+      </w:r>
+      <w:r>
+        <w:lastRenderedPageBreak/>
+        <w:t xml:space="preserve">larger text than the data as well as being boldened. </w:t>
+      </w:r>
+      <w:r>
+        <w:t xml:space="preserve">This will make it easier to read and stand out on the page. </w:t>
+      </w:r>
+    </w:p>
+    <w:p/>
+    <w:p/>
+    <w:p>
+      <w:r>
+        <w:t xml:space="preserve">For the colour choice of the page we have decided to go with a </w:t>
+      </w:r>
+    </w:p>
+    <w:p>
+      <w:r>
+        <w:t>There is examples of the layout of the user interface in the 4.1 section. These wireframs ilostrate how the interface will be layed out. On the starting page there is a drop down menu on the top. This is because this is the first thing that the user has to input.</w:t>
+      </w:r>
+      <w:r>
+        <w:t xml:space="preserve"> Below the drop down menu there are 4 buttons that the user can press. After the user has inputed the time the user will select one of these buttons. They have been positioned like this so that the user will do things in that order. The buttons on this interface has labels briefly describing what they will do; this description will be know longer than four words. With this the users will know what each buttons purpose will be without having to read too much. This will allow them to use the application quicker. </w:t>
+      </w:r>
+      <w:r>
+        <w:t>In this design we used drop down menus</w:t>
+      </w:r>
+      <w:r>
+        <w:t xml:space="preserve"> for the user to select the time periods</w:t>
+      </w:r>
+      <w:r>
+        <w:t xml:space="preserve">. This is because it was the easiest way to guide the user into inputting a value that the program can work with. </w:t>
+      </w:r>
+    </w:p>
+    <w:p/>
+    <w:p/>
     <w:p/>
     <w:p/>
     <w:sectPr>
@@ -6064,6 +6544,1928 @@
 </w:styles>
 </file>
 
+<file path=word/charts/chart1.xml><?xml version="1.0" encoding="utf-8"?>
+<c:chartSpace xmlns:c="http://schemas.openxmlformats.org/drawingml/2006/chart" xmlns:a="http://schemas.openxmlformats.org/drawingml/2006/main" xmlns:r="http://schemas.openxmlformats.org/officeDocument/2006/relationships" xmlns:c16r2="http://schemas.microsoft.com/office/drawing/2015/06/chart">
+  <c:date1904 val="0"/>
+  <c:lang val="en-US"/>
+  <c:roundedCorners val="0"/>
+  <mc:AlternateContent xmlns:mc="http://schemas.openxmlformats.org/markup-compatibility/2006">
+    <mc:Choice xmlns:c14="http://schemas.microsoft.com/office/drawing/2007/8/2/chart" Requires="c14">
+      <c14:style val="102"/>
+    </mc:Choice>
+    <mc:Fallback>
+      <c:style val="2"/>
+    </mc:Fallback>
+  </mc:AlternateContent>
+  <c:chart>
+    <c:title>
+      <c:tx>
+        <c:rich>
+          <a:bodyPr rot="0" spcFirstLastPara="1" vertOverflow="ellipsis" vert="horz" wrap="square" anchor="ctr" anchorCtr="1"/>
+          <a:lstStyle/>
+          <a:p>
+            <a:pPr>
+              <a:defRPr sz="1400" b="0" i="0" u="none" strike="noStrike" kern="1200" spc="0" baseline="0">
+                <a:solidFill>
+                  <a:schemeClr val="tx1">
+                    <a:lumMod val="65000"/>
+                    <a:lumOff val="35000"/>
+                  </a:schemeClr>
+                </a:solidFill>
+                <a:latin typeface="+mn-lt"/>
+                <a:ea typeface="+mn-ea"/>
+                <a:cs typeface="+mn-cs"/>
+              </a:defRPr>
+            </a:pPr>
+            <a:r>
+              <a:rPr lang="en-AU"/>
+              <a:t>speedzones vs total accidents</a:t>
+            </a:r>
+          </a:p>
+        </c:rich>
+      </c:tx>
+      <c:overlay val="0"/>
+      <c:spPr>
+        <a:noFill/>
+        <a:ln>
+          <a:noFill/>
+        </a:ln>
+        <a:effectLst/>
+      </c:spPr>
+      <c:txPr>
+        <a:bodyPr rot="0" spcFirstLastPara="1" vertOverflow="ellipsis" vert="horz" wrap="square" anchor="ctr" anchorCtr="1"/>
+        <a:lstStyle/>
+        <a:p>
+          <a:pPr>
+            <a:defRPr sz="1400" b="0" i="0" u="none" strike="noStrike" kern="1200" spc="0" baseline="0">
+              <a:solidFill>
+                <a:schemeClr val="tx1">
+                  <a:lumMod val="65000"/>
+                  <a:lumOff val="35000"/>
+                </a:schemeClr>
+              </a:solidFill>
+              <a:latin typeface="+mn-lt"/>
+              <a:ea typeface="+mn-ea"/>
+              <a:cs typeface="+mn-cs"/>
+            </a:defRPr>
+          </a:pPr>
+          <a:endParaRPr lang="en-US"/>
+        </a:p>
+      </c:txPr>
+    </c:title>
+    <c:autoTitleDeleted val="0"/>
+    <c:plotArea>
+      <c:layout/>
+      <c:barChart>
+        <c:barDir val="col"/>
+        <c:grouping val="clustered"/>
+        <c:varyColors val="0"/>
+        <c:ser>
+          <c:idx val="0"/>
+          <c:order val="0"/>
+          <c:spPr>
+            <a:solidFill>
+              <a:schemeClr val="accent1"/>
+            </a:solidFill>
+            <a:ln>
+              <a:noFill/>
+            </a:ln>
+            <a:effectLst/>
+          </c:spPr>
+          <c:invertIfNegative val="0"/>
+          <c:cat>
+            <c:strRef>
+              <c:f>Sheet1!$C$5:$C$14</c:f>
+              <c:strCache>
+                <c:ptCount val="10"/>
+                <c:pt idx="0">
+                  <c:v>10km</c:v>
+                </c:pt>
+                <c:pt idx="1">
+                  <c:v>20km</c:v>
+                </c:pt>
+                <c:pt idx="2">
+                  <c:v>30km</c:v>
+                </c:pt>
+                <c:pt idx="3">
+                  <c:v>40km</c:v>
+                </c:pt>
+                <c:pt idx="4">
+                  <c:v>50km</c:v>
+                </c:pt>
+                <c:pt idx="5">
+                  <c:v>60km</c:v>
+                </c:pt>
+                <c:pt idx="6">
+                  <c:v>70km</c:v>
+                </c:pt>
+                <c:pt idx="7">
+                  <c:v>80km</c:v>
+                </c:pt>
+                <c:pt idx="8">
+                  <c:v>90km</c:v>
+                </c:pt>
+                <c:pt idx="9">
+                  <c:v>100km</c:v>
+                </c:pt>
+              </c:strCache>
+            </c:strRef>
+          </c:cat>
+          <c:val>
+            <c:numRef>
+              <c:f>Sheet1!$E$5:$E$14</c:f>
+              <c:numCache>
+                <c:formatCode>General</c:formatCode>
+                <c:ptCount val="10"/>
+                <c:pt idx="0">
+                  <c:v>22</c:v>
+                </c:pt>
+                <c:pt idx="1">
+                  <c:v>32</c:v>
+                </c:pt>
+                <c:pt idx="2">
+                  <c:v>45</c:v>
+                </c:pt>
+                <c:pt idx="3">
+                  <c:v>55</c:v>
+                </c:pt>
+                <c:pt idx="4">
+                  <c:v>64</c:v>
+                </c:pt>
+                <c:pt idx="5">
+                  <c:v>231</c:v>
+                </c:pt>
+                <c:pt idx="6">
+                  <c:v>234</c:v>
+                </c:pt>
+                <c:pt idx="7">
+                  <c:v>132</c:v>
+                </c:pt>
+                <c:pt idx="8">
+                  <c:v>243</c:v>
+                </c:pt>
+                <c:pt idx="9">
+                  <c:v>301</c:v>
+                </c:pt>
+              </c:numCache>
+            </c:numRef>
+          </c:val>
+          <c:extLst>
+            <c:ext xmlns:c16="http://schemas.microsoft.com/office/drawing/2014/chart" uri="{C3380CC4-5D6E-409C-BE32-E72D297353CC}">
+              <c16:uniqueId val="{00000000-32DA-4138-8D07-0744056DB71C}"/>
+            </c:ext>
+          </c:extLst>
+        </c:ser>
+        <c:dLbls>
+          <c:showLegendKey val="0"/>
+          <c:showVal val="0"/>
+          <c:showCatName val="0"/>
+          <c:showSerName val="0"/>
+          <c:showPercent val="0"/>
+          <c:showBubbleSize val="0"/>
+        </c:dLbls>
+        <c:gapWidth val="219"/>
+        <c:overlap val="-27"/>
+        <c:axId val="1548059119"/>
+        <c:axId val="1353029663"/>
+      </c:barChart>
+      <c:catAx>
+        <c:axId val="1548059119"/>
+        <c:scaling>
+          <c:orientation val="minMax"/>
+        </c:scaling>
+        <c:delete val="0"/>
+        <c:axPos val="b"/>
+        <c:numFmt formatCode="General" sourceLinked="1"/>
+        <c:majorTickMark val="none"/>
+        <c:minorTickMark val="none"/>
+        <c:tickLblPos val="nextTo"/>
+        <c:spPr>
+          <a:noFill/>
+          <a:ln w="9525" cap="flat" cmpd="sng" algn="ctr">
+            <a:solidFill>
+              <a:schemeClr val="tx1">
+                <a:lumMod val="15000"/>
+                <a:lumOff val="85000"/>
+              </a:schemeClr>
+            </a:solidFill>
+            <a:round/>
+          </a:ln>
+          <a:effectLst/>
+        </c:spPr>
+        <c:txPr>
+          <a:bodyPr rot="-60000000" spcFirstLastPara="1" vertOverflow="ellipsis" vert="horz" wrap="square" anchor="ctr" anchorCtr="1"/>
+          <a:lstStyle/>
+          <a:p>
+            <a:pPr>
+              <a:defRPr sz="900" b="0" i="0" u="none" strike="noStrike" kern="1200" baseline="0">
+                <a:solidFill>
+                  <a:schemeClr val="tx1">
+                    <a:lumMod val="65000"/>
+                    <a:lumOff val="35000"/>
+                  </a:schemeClr>
+                </a:solidFill>
+                <a:latin typeface="+mn-lt"/>
+                <a:ea typeface="+mn-ea"/>
+                <a:cs typeface="+mn-cs"/>
+              </a:defRPr>
+            </a:pPr>
+            <a:endParaRPr lang="en-US"/>
+          </a:p>
+        </c:txPr>
+        <c:crossAx val="1353029663"/>
+        <c:crosses val="autoZero"/>
+        <c:auto val="1"/>
+        <c:lblAlgn val="ctr"/>
+        <c:lblOffset val="100"/>
+        <c:noMultiLvlLbl val="0"/>
+      </c:catAx>
+      <c:valAx>
+        <c:axId val="1353029663"/>
+        <c:scaling>
+          <c:orientation val="minMax"/>
+        </c:scaling>
+        <c:delete val="0"/>
+        <c:axPos val="l"/>
+        <c:majorGridlines>
+          <c:spPr>
+            <a:ln w="9525" cap="flat" cmpd="sng" algn="ctr">
+              <a:solidFill>
+                <a:schemeClr val="tx1">
+                  <a:lumMod val="15000"/>
+                  <a:lumOff val="85000"/>
+                </a:schemeClr>
+              </a:solidFill>
+              <a:round/>
+            </a:ln>
+            <a:effectLst/>
+          </c:spPr>
+        </c:majorGridlines>
+        <c:numFmt formatCode="General" sourceLinked="1"/>
+        <c:majorTickMark val="none"/>
+        <c:minorTickMark val="none"/>
+        <c:tickLblPos val="nextTo"/>
+        <c:spPr>
+          <a:noFill/>
+          <a:ln>
+            <a:noFill/>
+          </a:ln>
+          <a:effectLst/>
+        </c:spPr>
+        <c:txPr>
+          <a:bodyPr rot="-60000000" spcFirstLastPara="1" vertOverflow="ellipsis" vert="horz" wrap="square" anchor="ctr" anchorCtr="1"/>
+          <a:lstStyle/>
+          <a:p>
+            <a:pPr>
+              <a:defRPr sz="900" b="0" i="0" u="none" strike="noStrike" kern="1200" baseline="0">
+                <a:solidFill>
+                  <a:schemeClr val="tx1">
+                    <a:lumMod val="65000"/>
+                    <a:lumOff val="35000"/>
+                  </a:schemeClr>
+                </a:solidFill>
+                <a:latin typeface="+mn-lt"/>
+                <a:ea typeface="+mn-ea"/>
+                <a:cs typeface="+mn-cs"/>
+              </a:defRPr>
+            </a:pPr>
+            <a:endParaRPr lang="en-US"/>
+          </a:p>
+        </c:txPr>
+        <c:crossAx val="1548059119"/>
+        <c:crosses val="autoZero"/>
+        <c:crossBetween val="between"/>
+      </c:valAx>
+      <c:spPr>
+        <a:noFill/>
+        <a:ln>
+          <a:noFill/>
+        </a:ln>
+        <a:effectLst/>
+      </c:spPr>
+    </c:plotArea>
+    <c:plotVisOnly val="1"/>
+    <c:dispBlanksAs val="gap"/>
+    <c:extLst>
+      <c:ext xmlns:c16r3="http://schemas.microsoft.com/office/drawing/2017/03/chart" uri="{56B9EC1D-385E-4148-901F-78D8002777C0}">
+        <c16r3:dataDisplayOptions16>
+          <c16r3:dispNaAsBlank val="1"/>
+        </c16r3:dataDisplayOptions16>
+      </c:ext>
+    </c:extLst>
+    <c:showDLblsOverMax val="0"/>
+  </c:chart>
+  <c:spPr>
+    <a:solidFill>
+      <a:schemeClr val="bg1"/>
+    </a:solidFill>
+    <a:ln w="9525" cap="flat" cmpd="sng" algn="ctr">
+      <a:solidFill>
+        <a:schemeClr val="tx1">
+          <a:lumMod val="15000"/>
+          <a:lumOff val="85000"/>
+        </a:schemeClr>
+      </a:solidFill>
+      <a:round/>
+    </a:ln>
+    <a:effectLst/>
+  </c:spPr>
+  <c:txPr>
+    <a:bodyPr/>
+    <a:lstStyle/>
+    <a:p>
+      <a:pPr>
+        <a:defRPr/>
+      </a:pPr>
+      <a:endParaRPr lang="en-US"/>
+    </a:p>
+  </c:txPr>
+  <c:externalData r:id="rId3">
+    <c:autoUpdate val="0"/>
+  </c:externalData>
+</c:chartSpace>
+</file>
+
+<file path=word/charts/chart2.xml><?xml version="1.0" encoding="utf-8"?>
+<c:chartSpace xmlns:c="http://schemas.openxmlformats.org/drawingml/2006/chart" xmlns:a="http://schemas.openxmlformats.org/drawingml/2006/main" xmlns:r="http://schemas.openxmlformats.org/officeDocument/2006/relationships" xmlns:c16r2="http://schemas.microsoft.com/office/drawing/2015/06/chart">
+  <c:date1904 val="0"/>
+  <c:lang val="en-US"/>
+  <c:roundedCorners val="0"/>
+  <mc:AlternateContent xmlns:mc="http://schemas.openxmlformats.org/markup-compatibility/2006">
+    <mc:Choice xmlns:c14="http://schemas.microsoft.com/office/drawing/2007/8/2/chart" Requires="c14">
+      <c14:style val="102"/>
+    </mc:Choice>
+    <mc:Fallback>
+      <c:style val="2"/>
+    </mc:Fallback>
+  </mc:AlternateContent>
+  <c:chart>
+    <c:title>
+      <c:tx>
+        <c:rich>
+          <a:bodyPr rot="0" spcFirstLastPara="1" vertOverflow="ellipsis" vert="horz" wrap="square" anchor="ctr" anchorCtr="1"/>
+          <a:lstStyle/>
+          <a:p>
+            <a:pPr>
+              <a:defRPr sz="1400" b="0" i="0" u="none" strike="noStrike" kern="1200" spc="0" baseline="0">
+                <a:solidFill>
+                  <a:schemeClr val="tx1">
+                    <a:lumMod val="65000"/>
+                    <a:lumOff val="35000"/>
+                  </a:schemeClr>
+                </a:solidFill>
+                <a:latin typeface="+mn-lt"/>
+                <a:ea typeface="+mn-ea"/>
+                <a:cs typeface="+mn-cs"/>
+              </a:defRPr>
+            </a:pPr>
+            <a:r>
+              <a:rPr lang="en-AU"/>
+              <a:t>hours of the day</a:t>
+            </a:r>
+            <a:r>
+              <a:rPr lang="en-AU" baseline="0"/>
+              <a:t> vs average accidents in that time</a:t>
+            </a:r>
+            <a:endParaRPr lang="en-AU"/>
+          </a:p>
+        </c:rich>
+      </c:tx>
+      <c:overlay val="0"/>
+      <c:spPr>
+        <a:noFill/>
+        <a:ln>
+          <a:noFill/>
+        </a:ln>
+        <a:effectLst/>
+      </c:spPr>
+      <c:txPr>
+        <a:bodyPr rot="0" spcFirstLastPara="1" vertOverflow="ellipsis" vert="horz" wrap="square" anchor="ctr" anchorCtr="1"/>
+        <a:lstStyle/>
+        <a:p>
+          <a:pPr>
+            <a:defRPr sz="1400" b="0" i="0" u="none" strike="noStrike" kern="1200" spc="0" baseline="0">
+              <a:solidFill>
+                <a:schemeClr val="tx1">
+                  <a:lumMod val="65000"/>
+                  <a:lumOff val="35000"/>
+                </a:schemeClr>
+              </a:solidFill>
+              <a:latin typeface="+mn-lt"/>
+              <a:ea typeface="+mn-ea"/>
+              <a:cs typeface="+mn-cs"/>
+            </a:defRPr>
+          </a:pPr>
+          <a:endParaRPr lang="en-US"/>
+        </a:p>
+      </c:txPr>
+    </c:title>
+    <c:autoTitleDeleted val="0"/>
+    <c:plotArea>
+      <c:layout/>
+      <c:barChart>
+        <c:barDir val="col"/>
+        <c:grouping val="clustered"/>
+        <c:varyColors val="0"/>
+        <c:ser>
+          <c:idx val="0"/>
+          <c:order val="0"/>
+          <c:spPr>
+            <a:solidFill>
+              <a:schemeClr val="accent1"/>
+            </a:solidFill>
+            <a:ln>
+              <a:noFill/>
+            </a:ln>
+            <a:effectLst/>
+          </c:spPr>
+          <c:invertIfNegative val="0"/>
+          <c:cat>
+            <c:numRef>
+              <c:f>Sheet1!$B$5:$B$14</c:f>
+              <c:numCache>
+                <c:formatCode>General</c:formatCode>
+                <c:ptCount val="10"/>
+                <c:pt idx="0">
+                  <c:v>1200</c:v>
+                </c:pt>
+                <c:pt idx="1">
+                  <c:v>1300</c:v>
+                </c:pt>
+                <c:pt idx="2">
+                  <c:v>1400</c:v>
+                </c:pt>
+                <c:pt idx="3">
+                  <c:v>1500</c:v>
+                </c:pt>
+                <c:pt idx="4">
+                  <c:v>1600</c:v>
+                </c:pt>
+                <c:pt idx="5">
+                  <c:v>1700</c:v>
+                </c:pt>
+                <c:pt idx="6">
+                  <c:v>1800</c:v>
+                </c:pt>
+                <c:pt idx="7">
+                  <c:v>1900</c:v>
+                </c:pt>
+                <c:pt idx="8">
+                  <c:v>2000</c:v>
+                </c:pt>
+                <c:pt idx="9">
+                  <c:v>2100</c:v>
+                </c:pt>
+              </c:numCache>
+            </c:numRef>
+          </c:cat>
+          <c:val>
+            <c:numRef>
+              <c:f>Sheet1!$E$5:$E$14</c:f>
+              <c:numCache>
+                <c:formatCode>General</c:formatCode>
+                <c:ptCount val="10"/>
+                <c:pt idx="0">
+                  <c:v>22</c:v>
+                </c:pt>
+                <c:pt idx="1">
+                  <c:v>32</c:v>
+                </c:pt>
+                <c:pt idx="2">
+                  <c:v>45</c:v>
+                </c:pt>
+                <c:pt idx="3">
+                  <c:v>55</c:v>
+                </c:pt>
+                <c:pt idx="4">
+                  <c:v>64</c:v>
+                </c:pt>
+                <c:pt idx="5">
+                  <c:v>231</c:v>
+                </c:pt>
+                <c:pt idx="6">
+                  <c:v>234</c:v>
+                </c:pt>
+                <c:pt idx="7">
+                  <c:v>132</c:v>
+                </c:pt>
+                <c:pt idx="8">
+                  <c:v>243</c:v>
+                </c:pt>
+                <c:pt idx="9">
+                  <c:v>301</c:v>
+                </c:pt>
+              </c:numCache>
+            </c:numRef>
+          </c:val>
+          <c:extLst>
+            <c:ext xmlns:c16="http://schemas.microsoft.com/office/drawing/2014/chart" uri="{C3380CC4-5D6E-409C-BE32-E72D297353CC}">
+              <c16:uniqueId val="{00000000-9AEB-4393-AC02-FB002136096F}"/>
+            </c:ext>
+          </c:extLst>
+        </c:ser>
+        <c:dLbls>
+          <c:showLegendKey val="0"/>
+          <c:showVal val="0"/>
+          <c:showCatName val="0"/>
+          <c:showSerName val="0"/>
+          <c:showPercent val="0"/>
+          <c:showBubbleSize val="0"/>
+        </c:dLbls>
+        <c:gapWidth val="219"/>
+        <c:overlap val="-27"/>
+        <c:axId val="1671965711"/>
+        <c:axId val="1647332431"/>
+        <c:extLst>
+          <c:ext xmlns:c15="http://schemas.microsoft.com/office/drawing/2012/chart" uri="{02D57815-91ED-43cb-92C2-25804820EDAC}">
+            <c15:filteredBarSeries>
+              <c15:ser>
+                <c:idx val="1"/>
+                <c:order val="1"/>
+                <c:spPr>
+                  <a:solidFill>
+                    <a:schemeClr val="accent2"/>
+                  </a:solidFill>
+                  <a:ln>
+                    <a:noFill/>
+                  </a:ln>
+                  <a:effectLst/>
+                </c:spPr>
+                <c:invertIfNegative val="0"/>
+                <c:cat>
+                  <c:numRef>
+                    <c:extLst>
+                      <c:ext uri="{02D57815-91ED-43cb-92C2-25804820EDAC}">
+                        <c15:formulaRef>
+                          <c15:sqref>Sheet1!$B$5:$B$14</c15:sqref>
+                        </c15:formulaRef>
+                      </c:ext>
+                    </c:extLst>
+                    <c:numCache>
+                      <c:formatCode>General</c:formatCode>
+                      <c:ptCount val="10"/>
+                      <c:pt idx="0">
+                        <c:v>1200</c:v>
+                      </c:pt>
+                      <c:pt idx="1">
+                        <c:v>1300</c:v>
+                      </c:pt>
+                      <c:pt idx="2">
+                        <c:v>1400</c:v>
+                      </c:pt>
+                      <c:pt idx="3">
+                        <c:v>1500</c:v>
+                      </c:pt>
+                      <c:pt idx="4">
+                        <c:v>1600</c:v>
+                      </c:pt>
+                      <c:pt idx="5">
+                        <c:v>1700</c:v>
+                      </c:pt>
+                      <c:pt idx="6">
+                        <c:v>1800</c:v>
+                      </c:pt>
+                      <c:pt idx="7">
+                        <c:v>1900</c:v>
+                      </c:pt>
+                      <c:pt idx="8">
+                        <c:v>2000</c:v>
+                      </c:pt>
+                      <c:pt idx="9">
+                        <c:v>2100</c:v>
+                      </c:pt>
+                    </c:numCache>
+                  </c:numRef>
+                </c:cat>
+                <c:val>
+                  <c:numRef>
+                    <c:extLst>
+                      <c:ext uri="{02D57815-91ED-43cb-92C2-25804820EDAC}">
+                        <c15:formulaRef>
+                          <c15:sqref>Sheet1!$E$5:$E$14</c15:sqref>
+                        </c15:formulaRef>
+                      </c:ext>
+                    </c:extLst>
+                    <c:numCache>
+                      <c:formatCode>General</c:formatCode>
+                      <c:ptCount val="10"/>
+                      <c:pt idx="0">
+                        <c:v>22</c:v>
+                      </c:pt>
+                      <c:pt idx="1">
+                        <c:v>32</c:v>
+                      </c:pt>
+                      <c:pt idx="2">
+                        <c:v>45</c:v>
+                      </c:pt>
+                      <c:pt idx="3">
+                        <c:v>55</c:v>
+                      </c:pt>
+                      <c:pt idx="4">
+                        <c:v>64</c:v>
+                      </c:pt>
+                      <c:pt idx="5">
+                        <c:v>231</c:v>
+                      </c:pt>
+                      <c:pt idx="6">
+                        <c:v>234</c:v>
+                      </c:pt>
+                      <c:pt idx="7">
+                        <c:v>132</c:v>
+                      </c:pt>
+                      <c:pt idx="8">
+                        <c:v>243</c:v>
+                      </c:pt>
+                      <c:pt idx="9">
+                        <c:v>301</c:v>
+                      </c:pt>
+                    </c:numCache>
+                  </c:numRef>
+                </c:val>
+                <c:extLst>
+                  <c:ext xmlns:c16="http://schemas.microsoft.com/office/drawing/2014/chart" uri="{C3380CC4-5D6E-409C-BE32-E72D297353CC}">
+                    <c16:uniqueId val="{00000001-9AEB-4393-AC02-FB002136096F}"/>
+                  </c:ext>
+                </c:extLst>
+              </c15:ser>
+            </c15:filteredBarSeries>
+          </c:ext>
+        </c:extLst>
+      </c:barChart>
+      <c:catAx>
+        <c:axId val="1671965711"/>
+        <c:scaling>
+          <c:orientation val="minMax"/>
+        </c:scaling>
+        <c:delete val="0"/>
+        <c:axPos val="b"/>
+        <c:numFmt formatCode="General" sourceLinked="1"/>
+        <c:majorTickMark val="none"/>
+        <c:minorTickMark val="none"/>
+        <c:tickLblPos val="nextTo"/>
+        <c:spPr>
+          <a:noFill/>
+          <a:ln w="9525" cap="flat" cmpd="sng" algn="ctr">
+            <a:solidFill>
+              <a:schemeClr val="tx1">
+                <a:lumMod val="15000"/>
+                <a:lumOff val="85000"/>
+              </a:schemeClr>
+            </a:solidFill>
+            <a:round/>
+          </a:ln>
+          <a:effectLst/>
+        </c:spPr>
+        <c:txPr>
+          <a:bodyPr rot="-60000000" spcFirstLastPara="1" vertOverflow="ellipsis" vert="horz" wrap="square" anchor="ctr" anchorCtr="1"/>
+          <a:lstStyle/>
+          <a:p>
+            <a:pPr>
+              <a:defRPr sz="900" b="0" i="0" u="none" strike="noStrike" kern="1200" baseline="0">
+                <a:solidFill>
+                  <a:schemeClr val="tx1">
+                    <a:lumMod val="65000"/>
+                    <a:lumOff val="35000"/>
+                  </a:schemeClr>
+                </a:solidFill>
+                <a:latin typeface="+mn-lt"/>
+                <a:ea typeface="+mn-ea"/>
+                <a:cs typeface="+mn-cs"/>
+              </a:defRPr>
+            </a:pPr>
+            <a:endParaRPr lang="en-US"/>
+          </a:p>
+        </c:txPr>
+        <c:crossAx val="1647332431"/>
+        <c:crosses val="autoZero"/>
+        <c:auto val="1"/>
+        <c:lblAlgn val="ctr"/>
+        <c:lblOffset val="100"/>
+        <c:noMultiLvlLbl val="0"/>
+      </c:catAx>
+      <c:valAx>
+        <c:axId val="1647332431"/>
+        <c:scaling>
+          <c:orientation val="minMax"/>
+        </c:scaling>
+        <c:delete val="0"/>
+        <c:axPos val="l"/>
+        <c:majorGridlines>
+          <c:spPr>
+            <a:ln w="9525" cap="flat" cmpd="sng" algn="ctr">
+              <a:solidFill>
+                <a:schemeClr val="tx1">
+                  <a:lumMod val="15000"/>
+                  <a:lumOff val="85000"/>
+                </a:schemeClr>
+              </a:solidFill>
+              <a:round/>
+            </a:ln>
+            <a:effectLst/>
+          </c:spPr>
+        </c:majorGridlines>
+        <c:numFmt formatCode="General" sourceLinked="1"/>
+        <c:majorTickMark val="none"/>
+        <c:minorTickMark val="none"/>
+        <c:tickLblPos val="nextTo"/>
+        <c:spPr>
+          <a:noFill/>
+          <a:ln>
+            <a:noFill/>
+          </a:ln>
+          <a:effectLst/>
+        </c:spPr>
+        <c:txPr>
+          <a:bodyPr rot="-60000000" spcFirstLastPara="1" vertOverflow="ellipsis" vert="horz" wrap="square" anchor="ctr" anchorCtr="1"/>
+          <a:lstStyle/>
+          <a:p>
+            <a:pPr>
+              <a:defRPr sz="900" b="0" i="0" u="none" strike="noStrike" kern="1200" baseline="0">
+                <a:solidFill>
+                  <a:schemeClr val="tx1">
+                    <a:lumMod val="65000"/>
+                    <a:lumOff val="35000"/>
+                  </a:schemeClr>
+                </a:solidFill>
+                <a:latin typeface="+mn-lt"/>
+                <a:ea typeface="+mn-ea"/>
+                <a:cs typeface="+mn-cs"/>
+              </a:defRPr>
+            </a:pPr>
+            <a:endParaRPr lang="en-US"/>
+          </a:p>
+        </c:txPr>
+        <c:crossAx val="1671965711"/>
+        <c:crosses val="autoZero"/>
+        <c:crossBetween val="between"/>
+      </c:valAx>
+      <c:spPr>
+        <a:noFill/>
+        <a:ln>
+          <a:noFill/>
+        </a:ln>
+        <a:effectLst/>
+      </c:spPr>
+    </c:plotArea>
+    <c:legend>
+      <c:legendPos val="b"/>
+      <c:overlay val="0"/>
+      <c:spPr>
+        <a:noFill/>
+        <a:ln>
+          <a:noFill/>
+        </a:ln>
+        <a:effectLst/>
+      </c:spPr>
+      <c:txPr>
+        <a:bodyPr rot="0" spcFirstLastPara="1" vertOverflow="ellipsis" vert="horz" wrap="square" anchor="ctr" anchorCtr="1"/>
+        <a:lstStyle/>
+        <a:p>
+          <a:pPr>
+            <a:defRPr sz="900" b="0" i="0" u="none" strike="noStrike" kern="1200" baseline="0">
+              <a:solidFill>
+                <a:schemeClr val="tx1">
+                  <a:lumMod val="65000"/>
+                  <a:lumOff val="35000"/>
+                </a:schemeClr>
+              </a:solidFill>
+              <a:latin typeface="+mn-lt"/>
+              <a:ea typeface="+mn-ea"/>
+              <a:cs typeface="+mn-cs"/>
+            </a:defRPr>
+          </a:pPr>
+          <a:endParaRPr lang="en-US"/>
+        </a:p>
+      </c:txPr>
+    </c:legend>
+    <c:plotVisOnly val="1"/>
+    <c:dispBlanksAs val="gap"/>
+    <c:extLst>
+      <c:ext xmlns:c16r3="http://schemas.microsoft.com/office/drawing/2017/03/chart" uri="{56B9EC1D-385E-4148-901F-78D8002777C0}">
+        <c16r3:dataDisplayOptions16>
+          <c16r3:dispNaAsBlank val="1"/>
+        </c16r3:dataDisplayOptions16>
+      </c:ext>
+    </c:extLst>
+    <c:showDLblsOverMax val="0"/>
+  </c:chart>
+  <c:spPr>
+    <a:solidFill>
+      <a:schemeClr val="bg1"/>
+    </a:solidFill>
+    <a:ln w="9525" cap="flat" cmpd="sng" algn="ctr">
+      <a:solidFill>
+        <a:schemeClr val="tx1">
+          <a:lumMod val="15000"/>
+          <a:lumOff val="85000"/>
+        </a:schemeClr>
+      </a:solidFill>
+      <a:round/>
+    </a:ln>
+    <a:effectLst/>
+  </c:spPr>
+  <c:txPr>
+    <a:bodyPr/>
+    <a:lstStyle/>
+    <a:p>
+      <a:pPr>
+        <a:defRPr/>
+      </a:pPr>
+      <a:endParaRPr lang="en-US"/>
+    </a:p>
+  </c:txPr>
+  <c:externalData r:id="rId3">
+    <c:autoUpdate val="0"/>
+  </c:externalData>
+</c:chartSpace>
+</file>
+
+<file path=word/charts/colors1.xml><?xml version="1.0" encoding="utf-8"?>
+<cs:colorStyle xmlns:cs="http://schemas.microsoft.com/office/drawing/2012/chartStyle" xmlns:a="http://schemas.openxmlformats.org/drawingml/2006/main" meth="cycle" id="10">
+  <a:schemeClr val="accent1"/>
+  <a:schemeClr val="accent2"/>
+  <a:schemeClr val="accent3"/>
+  <a:schemeClr val="accent4"/>
+  <a:schemeClr val="accent5"/>
+  <a:schemeClr val="accent6"/>
+  <cs:variation/>
+  <cs:variation>
+    <a:lumMod val="60000"/>
+  </cs:variation>
+  <cs:variation>
+    <a:lumMod val="80000"/>
+    <a:lumOff val="20000"/>
+  </cs:variation>
+  <cs:variation>
+    <a:lumMod val="80000"/>
+  </cs:variation>
+  <cs:variation>
+    <a:lumMod val="60000"/>
+    <a:lumOff val="40000"/>
+  </cs:variation>
+  <cs:variation>
+    <a:lumMod val="50000"/>
+  </cs:variation>
+  <cs:variation>
+    <a:lumMod val="70000"/>
+    <a:lumOff val="30000"/>
+  </cs:variation>
+  <cs:variation>
+    <a:lumMod val="70000"/>
+  </cs:variation>
+  <cs:variation>
+    <a:lumMod val="50000"/>
+    <a:lumOff val="50000"/>
+  </cs:variation>
+</cs:colorStyle>
+</file>
+
+<file path=word/charts/colors2.xml><?xml version="1.0" encoding="utf-8"?>
+<cs:colorStyle xmlns:cs="http://schemas.microsoft.com/office/drawing/2012/chartStyle" xmlns:a="http://schemas.openxmlformats.org/drawingml/2006/main" meth="cycle" id="10">
+  <a:schemeClr val="accent1"/>
+  <a:schemeClr val="accent2"/>
+  <a:schemeClr val="accent3"/>
+  <a:schemeClr val="accent4"/>
+  <a:schemeClr val="accent5"/>
+  <a:schemeClr val="accent6"/>
+  <cs:variation/>
+  <cs:variation>
+    <a:lumMod val="60000"/>
+  </cs:variation>
+  <cs:variation>
+    <a:lumMod val="80000"/>
+    <a:lumOff val="20000"/>
+  </cs:variation>
+  <cs:variation>
+    <a:lumMod val="80000"/>
+  </cs:variation>
+  <cs:variation>
+    <a:lumMod val="60000"/>
+    <a:lumOff val="40000"/>
+  </cs:variation>
+  <cs:variation>
+    <a:lumMod val="50000"/>
+  </cs:variation>
+  <cs:variation>
+    <a:lumMod val="70000"/>
+    <a:lumOff val="30000"/>
+  </cs:variation>
+  <cs:variation>
+    <a:lumMod val="70000"/>
+  </cs:variation>
+  <cs:variation>
+    <a:lumMod val="50000"/>
+    <a:lumOff val="50000"/>
+  </cs:variation>
+</cs:colorStyle>
+</file>
+
+<file path=word/charts/style1.xml><?xml version="1.0" encoding="utf-8"?>
+<cs:chartStyle xmlns:cs="http://schemas.microsoft.com/office/drawing/2012/chartStyle" xmlns:a="http://schemas.openxmlformats.org/drawingml/2006/main" id="201">
+  <cs:axisTitle>
+    <cs:lnRef idx="0"/>
+    <cs:fillRef idx="0"/>
+    <cs:effectRef idx="0"/>
+    <cs:fontRef idx="minor">
+      <a:schemeClr val="tx1">
+        <a:lumMod val="65000"/>
+        <a:lumOff val="35000"/>
+      </a:schemeClr>
+    </cs:fontRef>
+    <cs:defRPr sz="1000" kern="1200"/>
+  </cs:axisTitle>
+  <cs:categoryAxis>
+    <cs:lnRef idx="0"/>
+    <cs:fillRef idx="0"/>
+    <cs:effectRef idx="0"/>
+    <cs:fontRef idx="minor">
+      <a:schemeClr val="tx1">
+        <a:lumMod val="65000"/>
+        <a:lumOff val="35000"/>
+      </a:schemeClr>
+    </cs:fontRef>
+    <cs:spPr>
+      <a:ln w="9525" cap="flat" cmpd="sng" algn="ctr">
+        <a:solidFill>
+          <a:schemeClr val="tx1">
+            <a:lumMod val="15000"/>
+            <a:lumOff val="85000"/>
+          </a:schemeClr>
+        </a:solidFill>
+        <a:round/>
+      </a:ln>
+    </cs:spPr>
+    <cs:defRPr sz="900" kern="1200"/>
+  </cs:categoryAxis>
+  <cs:chartArea mods="allowNoFillOverride allowNoLineOverride">
+    <cs:lnRef idx="0"/>
+    <cs:fillRef idx="0"/>
+    <cs:effectRef idx="0"/>
+    <cs:fontRef idx="minor">
+      <a:schemeClr val="tx1"/>
+    </cs:fontRef>
+    <cs:spPr>
+      <a:solidFill>
+        <a:schemeClr val="bg1"/>
+      </a:solidFill>
+      <a:ln w="9525" cap="flat" cmpd="sng" algn="ctr">
+        <a:solidFill>
+          <a:schemeClr val="tx1">
+            <a:lumMod val="15000"/>
+            <a:lumOff val="85000"/>
+          </a:schemeClr>
+        </a:solidFill>
+        <a:round/>
+      </a:ln>
+    </cs:spPr>
+    <cs:defRPr sz="1000" kern="1200"/>
+  </cs:chartArea>
+  <cs:dataLabel>
+    <cs:lnRef idx="0"/>
+    <cs:fillRef idx="0"/>
+    <cs:effectRef idx="0"/>
+    <cs:fontRef idx="minor">
+      <a:schemeClr val="tx1">
+        <a:lumMod val="75000"/>
+        <a:lumOff val="25000"/>
+      </a:schemeClr>
+    </cs:fontRef>
+    <cs:defRPr sz="900" kern="1200"/>
+  </cs:dataLabel>
+  <cs:dataLabelCallout>
+    <cs:lnRef idx="0"/>
+    <cs:fillRef idx="0"/>
+    <cs:effectRef idx="0"/>
+    <cs:fontRef idx="minor">
+      <a:schemeClr val="dk1">
+        <a:lumMod val="65000"/>
+        <a:lumOff val="35000"/>
+      </a:schemeClr>
+    </cs:fontRef>
+    <cs:spPr>
+      <a:solidFill>
+        <a:schemeClr val="lt1"/>
+      </a:solidFill>
+      <a:ln>
+        <a:solidFill>
+          <a:schemeClr val="dk1">
+            <a:lumMod val="25000"/>
+            <a:lumOff val="75000"/>
+          </a:schemeClr>
+        </a:solidFill>
+      </a:ln>
+    </cs:spPr>
+    <cs:defRPr sz="900" kern="1200"/>
+    <cs:bodyPr rot="0" spcFirstLastPara="1" vertOverflow="clip" horzOverflow="clip" vert="horz" wrap="square" lIns="36576" tIns="18288" rIns="36576" bIns="18288" anchor="ctr" anchorCtr="1">
+      <a:spAutoFit/>
+    </cs:bodyPr>
+  </cs:dataLabelCallout>
+  <cs:dataPoint>
+    <cs:lnRef idx="0"/>
+    <cs:fillRef idx="1">
+      <cs:styleClr val="auto"/>
+    </cs:fillRef>
+    <cs:effectRef idx="0"/>
+    <cs:fontRef idx="minor">
+      <a:schemeClr val="tx1"/>
+    </cs:fontRef>
+  </cs:dataPoint>
+  <cs:dataPoint3D>
+    <cs:lnRef idx="0"/>
+    <cs:fillRef idx="1">
+      <cs:styleClr val="auto"/>
+    </cs:fillRef>
+    <cs:effectRef idx="0"/>
+    <cs:fontRef idx="minor">
+      <a:schemeClr val="tx1"/>
+    </cs:fontRef>
+  </cs:dataPoint3D>
+  <cs:dataPointLine>
+    <cs:lnRef idx="0">
+      <cs:styleClr val="auto"/>
+    </cs:lnRef>
+    <cs:fillRef idx="1"/>
+    <cs:effectRef idx="0"/>
+    <cs:fontRef idx="minor">
+      <a:schemeClr val="tx1"/>
+    </cs:fontRef>
+    <cs:spPr>
+      <a:ln w="28575" cap="rnd">
+        <a:solidFill>
+          <a:schemeClr val="phClr"/>
+        </a:solidFill>
+        <a:round/>
+      </a:ln>
+    </cs:spPr>
+  </cs:dataPointLine>
+  <cs:dataPointMarker>
+    <cs:lnRef idx="0">
+      <cs:styleClr val="auto"/>
+    </cs:lnRef>
+    <cs:fillRef idx="1">
+      <cs:styleClr val="auto"/>
+    </cs:fillRef>
+    <cs:effectRef idx="0"/>
+    <cs:fontRef idx="minor">
+      <a:schemeClr val="tx1"/>
+    </cs:fontRef>
+    <cs:spPr>
+      <a:ln w="9525">
+        <a:solidFill>
+          <a:schemeClr val="phClr"/>
+        </a:solidFill>
+      </a:ln>
+    </cs:spPr>
+  </cs:dataPointMarker>
+  <cs:dataPointMarkerLayout symbol="circle" size="5"/>
+  <cs:dataPointWireframe>
+    <cs:lnRef idx="0">
+      <cs:styleClr val="auto"/>
+    </cs:lnRef>
+    <cs:fillRef idx="1"/>
+    <cs:effectRef idx="0"/>
+    <cs:fontRef idx="minor">
+      <a:schemeClr val="tx1"/>
+    </cs:fontRef>
+    <cs:spPr>
+      <a:ln w="9525" cap="rnd">
+        <a:solidFill>
+          <a:schemeClr val="phClr"/>
+        </a:solidFill>
+        <a:round/>
+      </a:ln>
+    </cs:spPr>
+  </cs:dataPointWireframe>
+  <cs:dataTable>
+    <cs:lnRef idx="0"/>
+    <cs:fillRef idx="0"/>
+    <cs:effectRef idx="0"/>
+    <cs:fontRef idx="minor">
+      <a:schemeClr val="tx1">
+        <a:lumMod val="65000"/>
+        <a:lumOff val="35000"/>
+      </a:schemeClr>
+    </cs:fontRef>
+    <cs:spPr>
+      <a:noFill/>
+      <a:ln w="9525" cap="flat" cmpd="sng" algn="ctr">
+        <a:solidFill>
+          <a:schemeClr val="tx1">
+            <a:lumMod val="15000"/>
+            <a:lumOff val="85000"/>
+          </a:schemeClr>
+        </a:solidFill>
+        <a:round/>
+      </a:ln>
+    </cs:spPr>
+    <cs:defRPr sz="900" kern="1200"/>
+  </cs:dataTable>
+  <cs:downBar>
+    <cs:lnRef idx="0"/>
+    <cs:fillRef idx="0"/>
+    <cs:effectRef idx="0"/>
+    <cs:fontRef idx="minor">
+      <a:schemeClr val="dk1"/>
+    </cs:fontRef>
+    <cs:spPr>
+      <a:solidFill>
+        <a:schemeClr val="dk1">
+          <a:lumMod val="65000"/>
+          <a:lumOff val="35000"/>
+        </a:schemeClr>
+      </a:solidFill>
+      <a:ln w="9525">
+        <a:solidFill>
+          <a:schemeClr val="tx1">
+            <a:lumMod val="65000"/>
+            <a:lumOff val="35000"/>
+          </a:schemeClr>
+        </a:solidFill>
+      </a:ln>
+    </cs:spPr>
+  </cs:downBar>
+  <cs:dropLine>
+    <cs:lnRef idx="0"/>
+    <cs:fillRef idx="0"/>
+    <cs:effectRef idx="0"/>
+    <cs:fontRef idx="minor">
+      <a:schemeClr val="tx1"/>
+    </cs:fontRef>
+    <cs:spPr>
+      <a:ln w="9525" cap="flat" cmpd="sng" algn="ctr">
+        <a:solidFill>
+          <a:schemeClr val="tx1">
+            <a:lumMod val="35000"/>
+            <a:lumOff val="65000"/>
+          </a:schemeClr>
+        </a:solidFill>
+        <a:round/>
+      </a:ln>
+    </cs:spPr>
+  </cs:dropLine>
+  <cs:errorBar>
+    <cs:lnRef idx="0"/>
+    <cs:fillRef idx="0"/>
+    <cs:effectRef idx="0"/>
+    <cs:fontRef idx="minor">
+      <a:schemeClr val="tx1"/>
+    </cs:fontRef>
+    <cs:spPr>
+      <a:ln w="9525" cap="flat" cmpd="sng" algn="ctr">
+        <a:solidFill>
+          <a:schemeClr val="tx1">
+            <a:lumMod val="65000"/>
+            <a:lumOff val="35000"/>
+          </a:schemeClr>
+        </a:solidFill>
+        <a:round/>
+      </a:ln>
+    </cs:spPr>
+  </cs:errorBar>
+  <cs:floor>
+    <cs:lnRef idx="0"/>
+    <cs:fillRef idx="0"/>
+    <cs:effectRef idx="0"/>
+    <cs:fontRef idx="minor">
+      <a:schemeClr val="tx1"/>
+    </cs:fontRef>
+    <cs:spPr>
+      <a:noFill/>
+      <a:ln>
+        <a:noFill/>
+      </a:ln>
+    </cs:spPr>
+  </cs:floor>
+  <cs:gridlineMajor>
+    <cs:lnRef idx="0"/>
+    <cs:fillRef idx="0"/>
+    <cs:effectRef idx="0"/>
+    <cs:fontRef idx="minor">
+      <a:schemeClr val="tx1"/>
+    </cs:fontRef>
+    <cs:spPr>
+      <a:ln w="9525" cap="flat" cmpd="sng" algn="ctr">
+        <a:solidFill>
+          <a:schemeClr val="tx1">
+            <a:lumMod val="15000"/>
+            <a:lumOff val="85000"/>
+          </a:schemeClr>
+        </a:solidFill>
+        <a:round/>
+      </a:ln>
+    </cs:spPr>
+  </cs:gridlineMajor>
+  <cs:gridlineMinor>
+    <cs:lnRef idx="0"/>
+    <cs:fillRef idx="0"/>
+    <cs:effectRef idx="0"/>
+    <cs:fontRef idx="minor">
+      <a:schemeClr val="tx1"/>
+    </cs:fontRef>
+    <cs:spPr>
+      <a:ln w="9525" cap="flat" cmpd="sng" algn="ctr">
+        <a:solidFill>
+          <a:schemeClr val="tx1">
+            <a:lumMod val="5000"/>
+            <a:lumOff val="95000"/>
+          </a:schemeClr>
+        </a:solidFill>
+        <a:round/>
+      </a:ln>
+    </cs:spPr>
+  </cs:gridlineMinor>
+  <cs:hiLoLine>
+    <cs:lnRef idx="0"/>
+    <cs:fillRef idx="0"/>
+    <cs:effectRef idx="0"/>
+    <cs:fontRef idx="minor">
+      <a:schemeClr val="tx1"/>
+    </cs:fontRef>
+    <cs:spPr>
+      <a:ln w="9525" cap="flat" cmpd="sng" algn="ctr">
+        <a:solidFill>
+          <a:schemeClr val="tx1">
+            <a:lumMod val="75000"/>
+            <a:lumOff val="25000"/>
+          </a:schemeClr>
+        </a:solidFill>
+        <a:round/>
+      </a:ln>
+    </cs:spPr>
+  </cs:hiLoLine>
+  <cs:leaderLine>
+    <cs:lnRef idx="0"/>
+    <cs:fillRef idx="0"/>
+    <cs:effectRef idx="0"/>
+    <cs:fontRef idx="minor">
+      <a:schemeClr val="tx1"/>
+    </cs:fontRef>
+    <cs:spPr>
+      <a:ln w="9525" cap="flat" cmpd="sng" algn="ctr">
+        <a:solidFill>
+          <a:schemeClr val="tx1">
+            <a:lumMod val="35000"/>
+            <a:lumOff val="65000"/>
+          </a:schemeClr>
+        </a:solidFill>
+        <a:round/>
+      </a:ln>
+    </cs:spPr>
+  </cs:leaderLine>
+  <cs:legend>
+    <cs:lnRef idx="0"/>
+    <cs:fillRef idx="0"/>
+    <cs:effectRef idx="0"/>
+    <cs:fontRef idx="minor">
+      <a:schemeClr val="tx1">
+        <a:lumMod val="65000"/>
+        <a:lumOff val="35000"/>
+      </a:schemeClr>
+    </cs:fontRef>
+    <cs:defRPr sz="900" kern="1200"/>
+  </cs:legend>
+  <cs:plotArea mods="allowNoFillOverride allowNoLineOverride">
+    <cs:lnRef idx="0"/>
+    <cs:fillRef idx="0"/>
+    <cs:effectRef idx="0"/>
+    <cs:fontRef idx="minor">
+      <a:schemeClr val="tx1"/>
+    </cs:fontRef>
+  </cs:plotArea>
+  <cs:plotArea3D mods="allowNoFillOverride allowNoLineOverride">
+    <cs:lnRef idx="0"/>
+    <cs:fillRef idx="0"/>
+    <cs:effectRef idx="0"/>
+    <cs:fontRef idx="minor">
+      <a:schemeClr val="tx1"/>
+    </cs:fontRef>
+  </cs:plotArea3D>
+  <cs:seriesAxis>
+    <cs:lnRef idx="0"/>
+    <cs:fillRef idx="0"/>
+    <cs:effectRef idx="0"/>
+    <cs:fontRef idx="minor">
+      <a:schemeClr val="tx1">
+        <a:lumMod val="65000"/>
+        <a:lumOff val="35000"/>
+      </a:schemeClr>
+    </cs:fontRef>
+    <cs:defRPr sz="900" kern="1200"/>
+  </cs:seriesAxis>
+  <cs:seriesLine>
+    <cs:lnRef idx="0"/>
+    <cs:fillRef idx="0"/>
+    <cs:effectRef idx="0"/>
+    <cs:fontRef idx="minor">
+      <a:schemeClr val="tx1"/>
+    </cs:fontRef>
+    <cs:spPr>
+      <a:ln w="9525" cap="flat" cmpd="sng" algn="ctr">
+        <a:solidFill>
+          <a:schemeClr val="tx1">
+            <a:lumMod val="35000"/>
+            <a:lumOff val="65000"/>
+          </a:schemeClr>
+        </a:solidFill>
+        <a:round/>
+      </a:ln>
+    </cs:spPr>
+  </cs:seriesLine>
+  <cs:title>
+    <cs:lnRef idx="0"/>
+    <cs:fillRef idx="0"/>
+    <cs:effectRef idx="0"/>
+    <cs:fontRef idx="minor">
+      <a:schemeClr val="tx1">
+        <a:lumMod val="65000"/>
+        <a:lumOff val="35000"/>
+      </a:schemeClr>
+    </cs:fontRef>
+    <cs:defRPr sz="1400" b="0" kern="1200" spc="0" baseline="0"/>
+  </cs:title>
+  <cs:trendline>
+    <cs:lnRef idx="0">
+      <cs:styleClr val="auto"/>
+    </cs:lnRef>
+    <cs:fillRef idx="0"/>
+    <cs:effectRef idx="0"/>
+    <cs:fontRef idx="minor">
+      <a:schemeClr val="tx1"/>
+    </cs:fontRef>
+    <cs:spPr>
+      <a:ln w="19050" cap="rnd">
+        <a:solidFill>
+          <a:schemeClr val="phClr"/>
+        </a:solidFill>
+        <a:prstDash val="sysDot"/>
+      </a:ln>
+    </cs:spPr>
+  </cs:trendline>
+  <cs:trendlineLabel>
+    <cs:lnRef idx="0"/>
+    <cs:fillRef idx="0"/>
+    <cs:effectRef idx="0"/>
+    <cs:fontRef idx="minor">
+      <a:schemeClr val="tx1">
+        <a:lumMod val="65000"/>
+        <a:lumOff val="35000"/>
+      </a:schemeClr>
+    </cs:fontRef>
+    <cs:defRPr sz="900" kern="1200"/>
+  </cs:trendlineLabel>
+  <cs:upBar>
+    <cs:lnRef idx="0"/>
+    <cs:fillRef idx="0"/>
+    <cs:effectRef idx="0"/>
+    <cs:fontRef idx="minor">
+      <a:schemeClr val="dk1"/>
+    </cs:fontRef>
+    <cs:spPr>
+      <a:solidFill>
+        <a:schemeClr val="lt1"/>
+      </a:solidFill>
+      <a:ln w="9525">
+        <a:solidFill>
+          <a:schemeClr val="tx1">
+            <a:lumMod val="15000"/>
+            <a:lumOff val="85000"/>
+          </a:schemeClr>
+        </a:solidFill>
+      </a:ln>
+    </cs:spPr>
+  </cs:upBar>
+  <cs:valueAxis>
+    <cs:lnRef idx="0"/>
+    <cs:fillRef idx="0"/>
+    <cs:effectRef idx="0"/>
+    <cs:fontRef idx="minor">
+      <a:schemeClr val="tx1">
+        <a:lumMod val="65000"/>
+        <a:lumOff val="35000"/>
+      </a:schemeClr>
+    </cs:fontRef>
+    <cs:defRPr sz="900" kern="1200"/>
+  </cs:valueAxis>
+  <cs:wall>
+    <cs:lnRef idx="0"/>
+    <cs:fillRef idx="0"/>
+    <cs:effectRef idx="0"/>
+    <cs:fontRef idx="minor">
+      <a:schemeClr val="tx1"/>
+    </cs:fontRef>
+    <cs:spPr>
+      <a:noFill/>
+      <a:ln>
+        <a:noFill/>
+      </a:ln>
+    </cs:spPr>
+  </cs:wall>
+</cs:chartStyle>
+</file>
+
+<file path=word/charts/style2.xml><?xml version="1.0" encoding="utf-8"?>
+<cs:chartStyle xmlns:cs="http://schemas.microsoft.com/office/drawing/2012/chartStyle" xmlns:a="http://schemas.openxmlformats.org/drawingml/2006/main" id="201">
+  <cs:axisTitle>
+    <cs:lnRef idx="0"/>
+    <cs:fillRef idx="0"/>
+    <cs:effectRef idx="0"/>
+    <cs:fontRef idx="minor">
+      <a:schemeClr val="tx1">
+        <a:lumMod val="65000"/>
+        <a:lumOff val="35000"/>
+      </a:schemeClr>
+    </cs:fontRef>
+    <cs:defRPr sz="1000" kern="1200"/>
+  </cs:axisTitle>
+  <cs:categoryAxis>
+    <cs:lnRef idx="0"/>
+    <cs:fillRef idx="0"/>
+    <cs:effectRef idx="0"/>
+    <cs:fontRef idx="minor">
+      <a:schemeClr val="tx1">
+        <a:lumMod val="65000"/>
+        <a:lumOff val="35000"/>
+      </a:schemeClr>
+    </cs:fontRef>
+    <cs:spPr>
+      <a:ln w="9525" cap="flat" cmpd="sng" algn="ctr">
+        <a:solidFill>
+          <a:schemeClr val="tx1">
+            <a:lumMod val="15000"/>
+            <a:lumOff val="85000"/>
+          </a:schemeClr>
+        </a:solidFill>
+        <a:round/>
+      </a:ln>
+    </cs:spPr>
+    <cs:defRPr sz="900" kern="1200"/>
+  </cs:categoryAxis>
+  <cs:chartArea mods="allowNoFillOverride allowNoLineOverride">
+    <cs:lnRef idx="0"/>
+    <cs:fillRef idx="0"/>
+    <cs:effectRef idx="0"/>
+    <cs:fontRef idx="minor">
+      <a:schemeClr val="tx1"/>
+    </cs:fontRef>
+    <cs:spPr>
+      <a:solidFill>
+        <a:schemeClr val="bg1"/>
+      </a:solidFill>
+      <a:ln w="9525" cap="flat" cmpd="sng" algn="ctr">
+        <a:solidFill>
+          <a:schemeClr val="tx1">
+            <a:lumMod val="15000"/>
+            <a:lumOff val="85000"/>
+          </a:schemeClr>
+        </a:solidFill>
+        <a:round/>
+      </a:ln>
+    </cs:spPr>
+    <cs:defRPr sz="1000" kern="1200"/>
+  </cs:chartArea>
+  <cs:dataLabel>
+    <cs:lnRef idx="0"/>
+    <cs:fillRef idx="0"/>
+    <cs:effectRef idx="0"/>
+    <cs:fontRef idx="minor">
+      <a:schemeClr val="tx1">
+        <a:lumMod val="75000"/>
+        <a:lumOff val="25000"/>
+      </a:schemeClr>
+    </cs:fontRef>
+    <cs:defRPr sz="900" kern="1200"/>
+  </cs:dataLabel>
+  <cs:dataLabelCallout>
+    <cs:lnRef idx="0"/>
+    <cs:fillRef idx="0"/>
+    <cs:effectRef idx="0"/>
+    <cs:fontRef idx="minor">
+      <a:schemeClr val="dk1">
+        <a:lumMod val="65000"/>
+        <a:lumOff val="35000"/>
+      </a:schemeClr>
+    </cs:fontRef>
+    <cs:spPr>
+      <a:solidFill>
+        <a:schemeClr val="lt1"/>
+      </a:solidFill>
+      <a:ln>
+        <a:solidFill>
+          <a:schemeClr val="dk1">
+            <a:lumMod val="25000"/>
+            <a:lumOff val="75000"/>
+          </a:schemeClr>
+        </a:solidFill>
+      </a:ln>
+    </cs:spPr>
+    <cs:defRPr sz="900" kern="1200"/>
+    <cs:bodyPr rot="0" spcFirstLastPara="1" vertOverflow="clip" horzOverflow="clip" vert="horz" wrap="square" lIns="36576" tIns="18288" rIns="36576" bIns="18288" anchor="ctr" anchorCtr="1">
+      <a:spAutoFit/>
+    </cs:bodyPr>
+  </cs:dataLabelCallout>
+  <cs:dataPoint>
+    <cs:lnRef idx="0"/>
+    <cs:fillRef idx="1">
+      <cs:styleClr val="auto"/>
+    </cs:fillRef>
+    <cs:effectRef idx="0"/>
+    <cs:fontRef idx="minor">
+      <a:schemeClr val="tx1"/>
+    </cs:fontRef>
+  </cs:dataPoint>
+  <cs:dataPoint3D>
+    <cs:lnRef idx="0"/>
+    <cs:fillRef idx="1">
+      <cs:styleClr val="auto"/>
+    </cs:fillRef>
+    <cs:effectRef idx="0"/>
+    <cs:fontRef idx="minor">
+      <a:schemeClr val="tx1"/>
+    </cs:fontRef>
+  </cs:dataPoint3D>
+  <cs:dataPointLine>
+    <cs:lnRef idx="0">
+      <cs:styleClr val="auto"/>
+    </cs:lnRef>
+    <cs:fillRef idx="1"/>
+    <cs:effectRef idx="0"/>
+    <cs:fontRef idx="minor">
+      <a:schemeClr val="tx1"/>
+    </cs:fontRef>
+    <cs:spPr>
+      <a:ln w="28575" cap="rnd">
+        <a:solidFill>
+          <a:schemeClr val="phClr"/>
+        </a:solidFill>
+        <a:round/>
+      </a:ln>
+    </cs:spPr>
+  </cs:dataPointLine>
+  <cs:dataPointMarker>
+    <cs:lnRef idx="0">
+      <cs:styleClr val="auto"/>
+    </cs:lnRef>
+    <cs:fillRef idx="1">
+      <cs:styleClr val="auto"/>
+    </cs:fillRef>
+    <cs:effectRef idx="0"/>
+    <cs:fontRef idx="minor">
+      <a:schemeClr val="tx1"/>
+    </cs:fontRef>
+    <cs:spPr>
+      <a:ln w="9525">
+        <a:solidFill>
+          <a:schemeClr val="phClr"/>
+        </a:solidFill>
+      </a:ln>
+    </cs:spPr>
+  </cs:dataPointMarker>
+  <cs:dataPointMarkerLayout symbol="circle" size="5"/>
+  <cs:dataPointWireframe>
+    <cs:lnRef idx="0">
+      <cs:styleClr val="auto"/>
+    </cs:lnRef>
+    <cs:fillRef idx="1"/>
+    <cs:effectRef idx="0"/>
+    <cs:fontRef idx="minor">
+      <a:schemeClr val="tx1"/>
+    </cs:fontRef>
+    <cs:spPr>
+      <a:ln w="9525" cap="rnd">
+        <a:solidFill>
+          <a:schemeClr val="phClr"/>
+        </a:solidFill>
+        <a:round/>
+      </a:ln>
+    </cs:spPr>
+  </cs:dataPointWireframe>
+  <cs:dataTable>
+    <cs:lnRef idx="0"/>
+    <cs:fillRef idx="0"/>
+    <cs:effectRef idx="0"/>
+    <cs:fontRef idx="minor">
+      <a:schemeClr val="tx1">
+        <a:lumMod val="65000"/>
+        <a:lumOff val="35000"/>
+      </a:schemeClr>
+    </cs:fontRef>
+    <cs:spPr>
+      <a:noFill/>
+      <a:ln w="9525" cap="flat" cmpd="sng" algn="ctr">
+        <a:solidFill>
+          <a:schemeClr val="tx1">
+            <a:lumMod val="15000"/>
+            <a:lumOff val="85000"/>
+          </a:schemeClr>
+        </a:solidFill>
+        <a:round/>
+      </a:ln>
+    </cs:spPr>
+    <cs:defRPr sz="900" kern="1200"/>
+  </cs:dataTable>
+  <cs:downBar>
+    <cs:lnRef idx="0"/>
+    <cs:fillRef idx="0"/>
+    <cs:effectRef idx="0"/>
+    <cs:fontRef idx="minor">
+      <a:schemeClr val="dk1"/>
+    </cs:fontRef>
+    <cs:spPr>
+      <a:solidFill>
+        <a:schemeClr val="dk1">
+          <a:lumMod val="65000"/>
+          <a:lumOff val="35000"/>
+        </a:schemeClr>
+      </a:solidFill>
+      <a:ln w="9525">
+        <a:solidFill>
+          <a:schemeClr val="tx1">
+            <a:lumMod val="65000"/>
+            <a:lumOff val="35000"/>
+          </a:schemeClr>
+        </a:solidFill>
+      </a:ln>
+    </cs:spPr>
+  </cs:downBar>
+  <cs:dropLine>
+    <cs:lnRef idx="0"/>
+    <cs:fillRef idx="0"/>
+    <cs:effectRef idx="0"/>
+    <cs:fontRef idx="minor">
+      <a:schemeClr val="tx1"/>
+    </cs:fontRef>
+    <cs:spPr>
+      <a:ln w="9525" cap="flat" cmpd="sng" algn="ctr">
+        <a:solidFill>
+          <a:schemeClr val="tx1">
+            <a:lumMod val="35000"/>
+            <a:lumOff val="65000"/>
+          </a:schemeClr>
+        </a:solidFill>
+        <a:round/>
+      </a:ln>
+    </cs:spPr>
+  </cs:dropLine>
+  <cs:errorBar>
+    <cs:lnRef idx="0"/>
+    <cs:fillRef idx="0"/>
+    <cs:effectRef idx="0"/>
+    <cs:fontRef idx="minor">
+      <a:schemeClr val="tx1"/>
+    </cs:fontRef>
+    <cs:spPr>
+      <a:ln w="9525" cap="flat" cmpd="sng" algn="ctr">
+        <a:solidFill>
+          <a:schemeClr val="tx1">
+            <a:lumMod val="65000"/>
+            <a:lumOff val="35000"/>
+          </a:schemeClr>
+        </a:solidFill>
+        <a:round/>
+      </a:ln>
+    </cs:spPr>
+  </cs:errorBar>
+  <cs:floor>
+    <cs:lnRef idx="0"/>
+    <cs:fillRef idx="0"/>
+    <cs:effectRef idx="0"/>
+    <cs:fontRef idx="minor">
+      <a:schemeClr val="tx1"/>
+    </cs:fontRef>
+    <cs:spPr>
+      <a:noFill/>
+      <a:ln>
+        <a:noFill/>
+      </a:ln>
+    </cs:spPr>
+  </cs:floor>
+  <cs:gridlineMajor>
+    <cs:lnRef idx="0"/>
+    <cs:fillRef idx="0"/>
+    <cs:effectRef idx="0"/>
+    <cs:fontRef idx="minor">
+      <a:schemeClr val="tx1"/>
+    </cs:fontRef>
+    <cs:spPr>
+      <a:ln w="9525" cap="flat" cmpd="sng" algn="ctr">
+        <a:solidFill>
+          <a:schemeClr val="tx1">
+            <a:lumMod val="15000"/>
+            <a:lumOff val="85000"/>
+          </a:schemeClr>
+        </a:solidFill>
+        <a:round/>
+      </a:ln>
+    </cs:spPr>
+  </cs:gridlineMajor>
+  <cs:gridlineMinor>
+    <cs:lnRef idx="0"/>
+    <cs:fillRef idx="0"/>
+    <cs:effectRef idx="0"/>
+    <cs:fontRef idx="minor">
+      <a:schemeClr val="tx1"/>
+    </cs:fontRef>
+    <cs:spPr>
+      <a:ln w="9525" cap="flat" cmpd="sng" algn="ctr">
+        <a:solidFill>
+          <a:schemeClr val="tx1">
+            <a:lumMod val="5000"/>
+            <a:lumOff val="95000"/>
+          </a:schemeClr>
+        </a:solidFill>
+        <a:round/>
+      </a:ln>
+    </cs:spPr>
+  </cs:gridlineMinor>
+  <cs:hiLoLine>
+    <cs:lnRef idx="0"/>
+    <cs:fillRef idx="0"/>
+    <cs:effectRef idx="0"/>
+    <cs:fontRef idx="minor">
+      <a:schemeClr val="tx1"/>
+    </cs:fontRef>
+    <cs:spPr>
+      <a:ln w="9525" cap="flat" cmpd="sng" algn="ctr">
+        <a:solidFill>
+          <a:schemeClr val="tx1">
+            <a:lumMod val="75000"/>
+            <a:lumOff val="25000"/>
+          </a:schemeClr>
+        </a:solidFill>
+        <a:round/>
+      </a:ln>
+    </cs:spPr>
+  </cs:hiLoLine>
+  <cs:leaderLine>
+    <cs:lnRef idx="0"/>
+    <cs:fillRef idx="0"/>
+    <cs:effectRef idx="0"/>
+    <cs:fontRef idx="minor">
+      <a:schemeClr val="tx1"/>
+    </cs:fontRef>
+    <cs:spPr>
+      <a:ln w="9525" cap="flat" cmpd="sng" algn="ctr">
+        <a:solidFill>
+          <a:schemeClr val="tx1">
+            <a:lumMod val="35000"/>
+            <a:lumOff val="65000"/>
+          </a:schemeClr>
+        </a:solidFill>
+        <a:round/>
+      </a:ln>
+    </cs:spPr>
+  </cs:leaderLine>
+  <cs:legend>
+    <cs:lnRef idx="0"/>
+    <cs:fillRef idx="0"/>
+    <cs:effectRef idx="0"/>
+    <cs:fontRef idx="minor">
+      <a:schemeClr val="tx1">
+        <a:lumMod val="65000"/>
+        <a:lumOff val="35000"/>
+      </a:schemeClr>
+    </cs:fontRef>
+    <cs:defRPr sz="900" kern="1200"/>
+  </cs:legend>
+  <cs:plotArea mods="allowNoFillOverride allowNoLineOverride">
+    <cs:lnRef idx="0"/>
+    <cs:fillRef idx="0"/>
+    <cs:effectRef idx="0"/>
+    <cs:fontRef idx="minor">
+      <a:schemeClr val="tx1"/>
+    </cs:fontRef>
+  </cs:plotArea>
+  <cs:plotArea3D mods="allowNoFillOverride allowNoLineOverride">
+    <cs:lnRef idx="0"/>
+    <cs:fillRef idx="0"/>
+    <cs:effectRef idx="0"/>
+    <cs:fontRef idx="minor">
+      <a:schemeClr val="tx1"/>
+    </cs:fontRef>
+  </cs:plotArea3D>
+  <cs:seriesAxis>
+    <cs:lnRef idx="0"/>
+    <cs:fillRef idx="0"/>
+    <cs:effectRef idx="0"/>
+    <cs:fontRef idx="minor">
+      <a:schemeClr val="tx1">
+        <a:lumMod val="65000"/>
+        <a:lumOff val="35000"/>
+      </a:schemeClr>
+    </cs:fontRef>
+    <cs:defRPr sz="900" kern="1200"/>
+  </cs:seriesAxis>
+  <cs:seriesLine>
+    <cs:lnRef idx="0"/>
+    <cs:fillRef idx="0"/>
+    <cs:effectRef idx="0"/>
+    <cs:fontRef idx="minor">
+      <a:schemeClr val="tx1"/>
+    </cs:fontRef>
+    <cs:spPr>
+      <a:ln w="9525" cap="flat" cmpd="sng" algn="ctr">
+        <a:solidFill>
+          <a:schemeClr val="tx1">
+            <a:lumMod val="35000"/>
+            <a:lumOff val="65000"/>
+          </a:schemeClr>
+        </a:solidFill>
+        <a:round/>
+      </a:ln>
+    </cs:spPr>
+  </cs:seriesLine>
+  <cs:title>
+    <cs:lnRef idx="0"/>
+    <cs:fillRef idx="0"/>
+    <cs:effectRef idx="0"/>
+    <cs:fontRef idx="minor">
+      <a:schemeClr val="tx1">
+        <a:lumMod val="65000"/>
+        <a:lumOff val="35000"/>
+      </a:schemeClr>
+    </cs:fontRef>
+    <cs:defRPr sz="1400" b="0" kern="1200" spc="0" baseline="0"/>
+  </cs:title>
+  <cs:trendline>
+    <cs:lnRef idx="0">
+      <cs:styleClr val="auto"/>
+    </cs:lnRef>
+    <cs:fillRef idx="0"/>
+    <cs:effectRef idx="0"/>
+    <cs:fontRef idx="minor">
+      <a:schemeClr val="tx1"/>
+    </cs:fontRef>
+    <cs:spPr>
+      <a:ln w="19050" cap="rnd">
+        <a:solidFill>
+          <a:schemeClr val="phClr"/>
+        </a:solidFill>
+        <a:prstDash val="sysDot"/>
+      </a:ln>
+    </cs:spPr>
+  </cs:trendline>
+  <cs:trendlineLabel>
+    <cs:lnRef idx="0"/>
+    <cs:fillRef idx="0"/>
+    <cs:effectRef idx="0"/>
+    <cs:fontRef idx="minor">
+      <a:schemeClr val="tx1">
+        <a:lumMod val="65000"/>
+        <a:lumOff val="35000"/>
+      </a:schemeClr>
+    </cs:fontRef>
+    <cs:defRPr sz="900" kern="1200"/>
+  </cs:trendlineLabel>
+  <cs:upBar>
+    <cs:lnRef idx="0"/>
+    <cs:fillRef idx="0"/>
+    <cs:effectRef idx="0"/>
+    <cs:fontRef idx="minor">
+      <a:schemeClr val="dk1"/>
+    </cs:fontRef>
+    <cs:spPr>
+      <a:solidFill>
+        <a:schemeClr val="lt1"/>
+      </a:solidFill>
+      <a:ln w="9525">
+        <a:solidFill>
+          <a:schemeClr val="tx1">
+            <a:lumMod val="15000"/>
+            <a:lumOff val="85000"/>
+          </a:schemeClr>
+        </a:solidFill>
+      </a:ln>
+    </cs:spPr>
+  </cs:upBar>
+  <cs:valueAxis>
+    <cs:lnRef idx="0"/>
+    <cs:fillRef idx="0"/>
+    <cs:effectRef idx="0"/>
+    <cs:fontRef idx="minor">
+      <a:schemeClr val="tx1">
+        <a:lumMod val="65000"/>
+        <a:lumOff val="35000"/>
+      </a:schemeClr>
+    </cs:fontRef>
+    <cs:defRPr sz="900" kern="1200"/>
+  </cs:valueAxis>
+  <cs:wall>
+    <cs:lnRef idx="0"/>
+    <cs:fillRef idx="0"/>
+    <cs:effectRef idx="0"/>
+    <cs:fontRef idx="minor">
+      <a:schemeClr val="tx1"/>
+    </cs:fontRef>
+    <cs:spPr>
+      <a:noFill/>
+      <a:ln>
+        <a:noFill/>
+      </a:ln>
+    </cs:spPr>
+  </cs:wall>
+</cs:chartStyle>
+</file>
+
 <file path=word/theme/theme1.xml><?xml version="1.0" encoding="utf-8"?>
 <a:theme xmlns:a="http://schemas.openxmlformats.org/drawingml/2006/main" name="Office Theme">
   <a:themeElements>

</xml_diff>